<commit_message>
docs: Se finaliza la minuta de reunión semana 4 exitosamente.
</commit_message>
<xml_diff>
--- a/Documentación/Minuta_de_reunion_Portafolio-semanal.docx
+++ b/Documentación/Minuta_de_reunion_Portafolio-semanal.docx
@@ -1,10 +1,10 @@
 
 <file path=word/document.xml><?xml version="1.0" encoding="utf-8"?>
-<w:document xmlns:wpc="http://schemas.microsoft.com/office/word/2010/wordprocessingCanvas" xmlns:cx="http://schemas.microsoft.com/office/drawing/2014/chartex" xmlns:cx1="http://schemas.microsoft.com/office/drawing/2015/9/8/chartex" xmlns:cx2="http://schemas.microsoft.com/office/drawing/2015/10/21/chartex" xmlns:cx3="http://schemas.microsoft.com/office/drawing/2016/5/9/chartex" xmlns:cx4="http://schemas.microsoft.com/office/drawing/2016/5/10/chartex" xmlns:cx5="http://schemas.microsoft.com/office/drawing/2016/5/11/chartex" xmlns:cx6="http://schemas.microsoft.com/office/drawing/2016/5/12/chartex" xmlns:cx7="http://schemas.microsoft.com/office/drawing/2016/5/13/chartex" xmlns:cx8="http://schemas.microsoft.com/office/drawing/2016/5/14/chartex" xmlns:mc="http://schemas.openxmlformats.org/markup-compatibility/2006" xmlns:aink="http://schemas.microsoft.com/office/drawing/2016/ink" xmlns:am3d="http://schemas.microsoft.com/office/drawing/2017/model3d" xmlns:o="urn:schemas-microsoft-com:office:office" xmlns:oel="http://schemas.microsoft.com/office/2019/extlst" xmlns:r="http://schemas.openxmlformats.org/officeDocument/2006/relationships" xmlns:m="http://schemas.openxmlformats.org/officeDocument/2006/math" xmlns:v="urn:schemas-microsoft-com:vml" xmlns:wp14="http://schemas.microsoft.com/office/word/2010/wordprocessingDrawing" xmlns:wp="http://schemas.openxmlformats.org/drawingml/2006/wordprocessingDrawing" xmlns:w10="urn:schemas-microsoft-com:office:word" xmlns:w="http://schemas.openxmlformats.org/wordprocessingml/2006/main" xmlns:w14="http://schemas.microsoft.com/office/word/2010/wordml" xmlns:w15="http://schemas.microsoft.com/office/word/2012/wordml" xmlns:w16cex="http://schemas.microsoft.com/office/word/2018/wordml/cex" xmlns:w16cid="http://schemas.microsoft.com/office/word/2016/wordml/cid" xmlns:w16="http://schemas.microsoft.com/office/word/2018/wordml" xmlns:w16sdtdh="http://schemas.microsoft.com/office/word/2020/wordml/sdtdatahash" xmlns:w16se="http://schemas.microsoft.com/office/word/2015/wordml/symex" xmlns:wpg="http://schemas.microsoft.com/office/word/2010/wordprocessingGroup" xmlns:wpi="http://schemas.microsoft.com/office/word/2010/wordprocessingInk" xmlns:wne="http://schemas.microsoft.com/office/word/2006/wordml" xmlns:wps="http://schemas.microsoft.com/office/word/2010/wordprocessingShape" mc:Ignorable="w14 w15 w16se w16cid w16 w16cex w16sdtdh wp14">
+<w:document xmlns:wpc="http://schemas.microsoft.com/office/word/2010/wordprocessingCanvas" xmlns:cx="http://schemas.microsoft.com/office/drawing/2014/chartex" xmlns:cx1="http://schemas.microsoft.com/office/drawing/2015/9/8/chartex" xmlns:cx2="http://schemas.microsoft.com/office/drawing/2015/10/21/chartex" xmlns:cx3="http://schemas.microsoft.com/office/drawing/2016/5/9/chartex" xmlns:cx4="http://schemas.microsoft.com/office/drawing/2016/5/10/chartex" xmlns:cx5="http://schemas.microsoft.com/office/drawing/2016/5/11/chartex" xmlns:cx6="http://schemas.microsoft.com/office/drawing/2016/5/12/chartex" xmlns:cx7="http://schemas.microsoft.com/office/drawing/2016/5/13/chartex" xmlns:cx8="http://schemas.microsoft.com/office/drawing/2016/5/14/chartex" xmlns:mc="http://schemas.openxmlformats.org/markup-compatibility/2006" xmlns:aink="http://schemas.microsoft.com/office/drawing/2016/ink" xmlns:am3d="http://schemas.microsoft.com/office/drawing/2017/model3d" xmlns:o="urn:schemas-microsoft-com:office:office" xmlns:oel="http://schemas.microsoft.com/office/2019/extlst" xmlns:r="http://schemas.openxmlformats.org/officeDocument/2006/relationships" xmlns:m="http://schemas.openxmlformats.org/officeDocument/2006/math" xmlns:v="urn:schemas-microsoft-com:vml" xmlns:wp14="http://schemas.microsoft.com/office/word/2010/wordprocessingDrawing" xmlns:wp="http://schemas.openxmlformats.org/drawingml/2006/wordprocessingDrawing" xmlns:w10="urn:schemas-microsoft-com:office:word" xmlns:w="http://schemas.openxmlformats.org/wordprocessingml/2006/main" xmlns:w14="http://schemas.microsoft.com/office/word/2010/wordml" xmlns:w15="http://schemas.microsoft.com/office/word/2012/wordml" xmlns:w16cex="http://schemas.microsoft.com/office/word/2018/wordml/cex" xmlns:w16cid="http://schemas.microsoft.com/office/word/2016/wordml/cid" xmlns:w16="http://schemas.microsoft.com/office/word/2018/wordml" xmlns:w16du="http://schemas.microsoft.com/office/word/2023/wordml/word16du" xmlns:w16sdtdh="http://schemas.microsoft.com/office/word/2020/wordml/sdtdatahash" xmlns:w16se="http://schemas.microsoft.com/office/word/2015/wordml/symex" xmlns:wpg="http://schemas.microsoft.com/office/word/2010/wordprocessingGroup" xmlns:wpi="http://schemas.microsoft.com/office/word/2010/wordprocessingInk" xmlns:wne="http://schemas.microsoft.com/office/word/2006/wordml" xmlns:wps="http://schemas.microsoft.com/office/word/2010/wordprocessingShape" mc:Ignorable="w14 w15 w16se w16cid w16 w16cex w16sdtdh w16du wp14">
   <w:body>
     <w:p>
       <w:pPr>
-        <w:pStyle w:val="Ttulo"/>
+        <w:pStyle w:val="Title"/>
         <w:spacing w:after="360" w:line="240" w:lineRule="atLeast"/>
         <w:rPr>
           <w:rFonts w:ascii="Tahoma" w:hAnsi="Tahoma"/>
@@ -101,7 +101,6 @@
                 <w:bCs/>
               </w:rPr>
             </w:pPr>
-            <w:proofErr w:type="spellStart"/>
             <w:r>
               <w:rPr>
                 <w:rFonts w:ascii="Tahoma" w:hAnsi="Tahoma"/>
@@ -110,7 +109,6 @@
               </w:rPr>
               <w:t>N°</w:t>
             </w:r>
-            <w:proofErr w:type="spellEnd"/>
           </w:p>
         </w:tc>
         <w:tc>
@@ -282,7 +280,7 @@
           </w:tcPr>
           <w:p>
             <w:pPr>
-              <w:pStyle w:val="Encabezado"/>
+              <w:pStyle w:val="Header"/>
               <w:numPr>
                 <w:ilvl w:val="0"/>
                 <w:numId w:val="0"/>
@@ -313,6 +311,12 @@
               </w:rPr>
               <w:t xml:space="preserve"> </w:t>
             </w:r>
+            <w:r>
+              <w:rPr>
+                <w:rFonts w:ascii="Tahoma" w:hAnsi="Tahoma"/>
+              </w:rPr>
+              <w:t>– Capstone</w:t>
+            </w:r>
           </w:p>
         </w:tc>
         <w:tc>
@@ -324,7 +328,7 @@
           </w:tcPr>
           <w:p>
             <w:pPr>
-              <w:pStyle w:val="Encabezado"/>
+              <w:pStyle w:val="Header"/>
               <w:numPr>
                 <w:ilvl w:val="0"/>
                 <w:numId w:val="0"/>
@@ -335,9 +339,36 @@
               </w:tabs>
               <w:rPr>
                 <w:rFonts w:ascii="Tahoma" w:hAnsi="Tahoma"/>
-                <w:lang w:val="es-ES"/>
-              </w:rPr>
-            </w:pPr>
+              </w:rPr>
+            </w:pPr>
+            <w:r>
+              <w:rPr>
+                <w:rFonts w:ascii="Tahoma" w:hAnsi="Tahoma"/>
+              </w:rPr>
+              <w:t>Ignacio Cisternas</w:t>
+            </w:r>
+          </w:p>
+          <w:p>
+            <w:pPr>
+              <w:pStyle w:val="Header"/>
+              <w:numPr>
+                <w:ilvl w:val="0"/>
+                <w:numId w:val="0"/>
+              </w:numPr>
+              <w:tabs>
+                <w:tab w:val="clear" w:pos="4320"/>
+                <w:tab w:val="clear" w:pos="8640"/>
+              </w:tabs>
+              <w:rPr>
+                <w:rFonts w:ascii="Tahoma" w:hAnsi="Tahoma"/>
+              </w:rPr>
+            </w:pPr>
+            <w:r>
+              <w:rPr>
+                <w:rFonts w:ascii="Tahoma" w:hAnsi="Tahoma"/>
+              </w:rPr>
+              <w:t>Patricio Suárez</w:t>
+            </w:r>
           </w:p>
         </w:tc>
       </w:tr>
@@ -458,6 +489,12 @@
                 <w:rFonts w:ascii="Tahoma" w:hAnsi="Tahoma"/>
               </w:rPr>
             </w:pPr>
+            <w:r>
+              <w:rPr>
+                <w:rFonts w:ascii="Tahoma" w:hAnsi="Tahoma"/>
+              </w:rPr>
+              <w:t>5/9/2024</w:t>
+            </w:r>
           </w:p>
         </w:tc>
         <w:tc>
@@ -469,7 +506,7 @@
           </w:tcPr>
           <w:p>
             <w:pPr>
-              <w:pStyle w:val="Encabezado"/>
+              <w:pStyle w:val="Header"/>
               <w:numPr>
                 <w:ilvl w:val="0"/>
                 <w:numId w:val="0"/>
@@ -487,7 +524,13 @@
               <w:rPr>
                 <w:rFonts w:ascii="Tahoma" w:hAnsi="Tahoma"/>
               </w:rPr>
-              <w:t>Duoc UC.</w:t>
+              <w:t>Duoc UC</w:t>
+            </w:r>
+            <w:r>
+              <w:rPr>
+                <w:rFonts w:ascii="Tahoma" w:hAnsi="Tahoma"/>
+              </w:rPr>
+              <w:t xml:space="preserve"> Sede Puente Alto</w:t>
             </w:r>
           </w:p>
         </w:tc>
@@ -501,7 +544,7 @@
           </w:tcPr>
           <w:p>
             <w:pPr>
-              <w:pStyle w:val="Encabezado"/>
+              <w:pStyle w:val="Header"/>
               <w:numPr>
                 <w:ilvl w:val="0"/>
                 <w:numId w:val="0"/>
@@ -516,13 +559,20 @@
                 <w:lang w:val="es-ES"/>
               </w:rPr>
             </w:pPr>
+            <w:r>
+              <w:rPr>
+                <w:rFonts w:ascii="Tahoma" w:hAnsi="Tahoma"/>
+                <w:lang w:val="es-ES"/>
+              </w:rPr>
+              <w:t>Gasway</w:t>
+            </w:r>
           </w:p>
         </w:tc>
       </w:tr>
     </w:tbl>
     <w:p>
       <w:pPr>
-        <w:pStyle w:val="Encabezado"/>
+        <w:pStyle w:val="Header"/>
         <w:numPr>
           <w:ilvl w:val="0"/>
           <w:numId w:val="0"/>
@@ -1007,6 +1057,26 @@
                 <w:rFonts w:ascii="Arial" w:eastAsia="Arial Unicode MS" w:hAnsi="Arial" w:cs="Arial"/>
               </w:rPr>
             </w:pPr>
+            <w:r>
+              <w:rPr>
+                <w:rFonts w:ascii="Arial" w:eastAsia="Arial Unicode MS" w:hAnsi="Arial" w:cs="Arial"/>
+              </w:rPr>
+              <w:t>Ignacio Cisternas</w:t>
+            </w:r>
+          </w:p>
+          <w:p>
+            <w:pPr>
+              <w:jc w:val="center"/>
+              <w:rPr>
+                <w:rFonts w:ascii="Arial" w:eastAsia="Arial Unicode MS" w:hAnsi="Arial" w:cs="Arial"/>
+              </w:rPr>
+            </w:pPr>
+            <w:r>
+              <w:rPr>
+                <w:rFonts w:ascii="Arial" w:eastAsia="Arial Unicode MS" w:hAnsi="Arial" w:cs="Arial"/>
+              </w:rPr>
+              <w:t>Patricio Suárez</w:t>
+            </w:r>
           </w:p>
         </w:tc>
         <w:tc>
@@ -1037,6 +1107,12 @@
                 <w:rFonts w:ascii="Tahoma" w:hAnsi="Tahoma" w:cs="Tahoma"/>
               </w:rPr>
             </w:pPr>
+            <w:r>
+              <w:rPr>
+                <w:rFonts w:ascii="Tahoma" w:hAnsi="Tahoma" w:cs="Tahoma"/>
+              </w:rPr>
+              <w:t>PSIC Solutions</w:t>
+            </w:r>
           </w:p>
         </w:tc>
         <w:tc>
@@ -1064,6 +1140,26 @@
                 <w:rFonts w:ascii="Tahoma" w:hAnsi="Tahoma" w:cs="Tahoma"/>
               </w:rPr>
             </w:pPr>
+            <w:r>
+              <w:rPr>
+                <w:rFonts w:ascii="Tahoma" w:hAnsi="Tahoma" w:cs="Tahoma"/>
+              </w:rPr>
+              <w:t>+569</w:t>
+            </w:r>
+          </w:p>
+          <w:p>
+            <w:pPr>
+              <w:jc w:val="right"/>
+              <w:rPr>
+                <w:rFonts w:ascii="Tahoma" w:hAnsi="Tahoma" w:cs="Tahoma"/>
+              </w:rPr>
+            </w:pPr>
+            <w:r>
+              <w:rPr>
+                <w:rFonts w:ascii="Tahoma" w:hAnsi="Tahoma" w:cs="Tahoma"/>
+              </w:rPr>
+              <w:t xml:space="preserve">+569 </w:t>
+            </w:r>
           </w:p>
         </w:tc>
         <w:tc>
@@ -1092,6 +1188,32 @@
                 <w:u w:val="single"/>
               </w:rPr>
             </w:pPr>
+            <w:hyperlink r:id="rId8" w:history="1">
+              <w:r>
+                <w:rPr>
+                  <w:rStyle w:val="Hyperlink"/>
+                  <w:rFonts w:ascii="Tahoma" w:hAnsi="Tahoma" w:cs="Tahoma"/>
+                </w:rPr>
+                <w:t>ig.cisternas@duocuc.cl</w:t>
+              </w:r>
+            </w:hyperlink>
+          </w:p>
+          <w:p>
+            <w:pPr>
+              <w:rPr>
+                <w:rFonts w:ascii="Tahoma" w:hAnsi="Tahoma" w:cs="Tahoma"/>
+                <w:color w:val="0000FF"/>
+                <w:u w:val="single"/>
+              </w:rPr>
+            </w:pPr>
+            <w:r>
+              <w:rPr>
+                <w:rFonts w:ascii="Tahoma" w:hAnsi="Tahoma" w:cs="Tahoma"/>
+                <w:color w:val="0000FF"/>
+                <w:u w:val="single"/>
+              </w:rPr>
+              <w:t>pat.suarez@duocuc.cl</w:t>
+            </w:r>
           </w:p>
         </w:tc>
       </w:tr>
@@ -1217,7 +1339,7 @@
     </w:tbl>
     <w:p>
       <w:pPr>
-        <w:pStyle w:val="Encabezado"/>
+        <w:pStyle w:val="Header"/>
         <w:numPr>
           <w:ilvl w:val="0"/>
           <w:numId w:val="0"/>
@@ -1299,15 +1421,11 @@
           </w:tcPr>
           <w:p>
             <w:pPr>
-              <w:pStyle w:val="Encabezado"/>
+              <w:pStyle w:val="Header"/>
               <w:numPr>
                 <w:ilvl w:val="0"/>
                 <w:numId w:val="0"/>
               </w:numPr>
-              <w:tabs>
-                <w:tab w:val="clear" w:pos="4320"/>
-                <w:tab w:val="clear" w:pos="8640"/>
-              </w:tabs>
               <w:spacing w:after="120"/>
               <w:rPr>
                 <w:rFonts w:ascii="Tahoma" w:hAnsi="Tahoma"/>
@@ -1317,32 +1435,136 @@
               <w:rPr>
                 <w:rFonts w:ascii="Tahoma" w:hAnsi="Tahoma"/>
               </w:rPr>
-              <w:t>Temas tratados en la reunión</w:t>
-            </w:r>
-          </w:p>
-          <w:p>
-            <w:pPr>
-              <w:pStyle w:val="Encabezado"/>
+              <w:t>Durante nuestra reunión como equipo, tratamos temas cruciales y también desarrollamos distintos documentos. Entre algunos temas tratados existen:</w:t>
+            </w:r>
+          </w:p>
+          <w:p>
+            <w:pPr>
+              <w:pStyle w:val="Header"/>
               <w:numPr>
                 <w:ilvl w:val="0"/>
                 <w:numId w:val="0"/>
               </w:numPr>
-              <w:tabs>
-                <w:tab w:val="clear" w:pos="4320"/>
-                <w:tab w:val="clear" w:pos="8640"/>
-              </w:tabs>
               <w:spacing w:after="120"/>
               <w:rPr>
                 <w:rFonts w:ascii="Tahoma" w:hAnsi="Tahoma"/>
               </w:rPr>
             </w:pPr>
+          </w:p>
+          <w:p>
+            <w:pPr>
+              <w:pStyle w:val="Header"/>
+              <w:numPr>
+                <w:ilvl w:val="0"/>
+                <w:numId w:val="25"/>
+              </w:numPr>
+              <w:spacing w:after="120"/>
+              <w:rPr>
+                <w:rFonts w:ascii="Tahoma" w:hAnsi="Tahoma"/>
+              </w:rPr>
+            </w:pPr>
+            <w:r>
+              <w:rPr>
+                <w:rFonts w:ascii="Tahoma" w:hAnsi="Tahoma"/>
+              </w:rPr>
+              <w:t>La elección de una base de datos capaz de almacenar y soportar una gran cantidad de datos.</w:t>
+            </w:r>
+          </w:p>
+          <w:p>
+            <w:pPr>
+              <w:pStyle w:val="Header"/>
+              <w:numPr>
+                <w:ilvl w:val="0"/>
+                <w:numId w:val="25"/>
+              </w:numPr>
+              <w:spacing w:after="120"/>
+              <w:rPr>
+                <w:rFonts w:ascii="Tahoma" w:hAnsi="Tahoma"/>
+              </w:rPr>
+            </w:pPr>
+            <w:r>
+              <w:rPr>
+                <w:rFonts w:ascii="Tahoma" w:hAnsi="Tahoma"/>
+              </w:rPr>
+              <w:t>Los tipos de interfaces de usuario que se van a desarrollar en el proyecto.</w:t>
+            </w:r>
+          </w:p>
+          <w:p>
+            <w:pPr>
+              <w:pStyle w:val="Header"/>
+              <w:numPr>
+                <w:ilvl w:val="0"/>
+                <w:numId w:val="25"/>
+              </w:numPr>
+              <w:spacing w:after="120"/>
+              <w:rPr>
+                <w:rFonts w:ascii="Tahoma" w:hAnsi="Tahoma"/>
+              </w:rPr>
+            </w:pPr>
+            <w:r>
+              <w:rPr>
+                <w:rFonts w:ascii="Tahoma" w:hAnsi="Tahoma"/>
+              </w:rPr>
+              <w:t>Que cosas se van a priorizar al momento del desarrollo.</w:t>
+            </w:r>
+          </w:p>
+          <w:p>
+            <w:pPr>
+              <w:pStyle w:val="Header"/>
+              <w:numPr>
+                <w:ilvl w:val="0"/>
+                <w:numId w:val="25"/>
+              </w:numPr>
+              <w:spacing w:after="120"/>
+              <w:rPr>
+                <w:rFonts w:ascii="Tahoma" w:hAnsi="Tahoma"/>
+              </w:rPr>
+            </w:pPr>
+            <w:r>
+              <w:rPr>
+                <w:rFonts w:ascii="Tahoma" w:hAnsi="Tahoma"/>
+              </w:rPr>
+              <w:t>Horario para las reuniones.</w:t>
+            </w:r>
           </w:p>
         </w:tc>
       </w:tr>
     </w:tbl>
     <w:p>
       <w:pPr>
-        <w:pStyle w:val="Encabezado"/>
+        <w:pStyle w:val="Header"/>
+        <w:numPr>
+          <w:ilvl w:val="0"/>
+          <w:numId w:val="0"/>
+        </w:numPr>
+        <w:tabs>
+          <w:tab w:val="clear" w:pos="4320"/>
+          <w:tab w:val="clear" w:pos="8640"/>
+        </w:tabs>
+        <w:rPr>
+          <w:rFonts w:ascii="Tahoma" w:hAnsi="Tahoma"/>
+        </w:rPr>
+      </w:pPr>
+    </w:p>
+    <w:p>
+      <w:pPr>
+        <w:pStyle w:val="Header"/>
+        <w:numPr>
+          <w:ilvl w:val="0"/>
+          <w:numId w:val="0"/>
+        </w:numPr>
+        <w:tabs>
+          <w:tab w:val="clear" w:pos="4320"/>
+          <w:tab w:val="clear" w:pos="8640"/>
+        </w:tabs>
+        <w:rPr>
+          <w:rFonts w:ascii="Tahoma" w:hAnsi="Tahoma"/>
+        </w:rPr>
+      </w:pPr>
+    </w:p>
+    <w:p>
+      <w:pPr>
+        <w:pStyle w:val="Header"/>
         <w:numPr>
           <w:ilvl w:val="0"/>
           <w:numId w:val="0"/>
@@ -1425,25 +1647,160 @@
                 <w:rFonts w:ascii="Tahoma" w:hAnsi="Tahoma" w:cs="Tahoma"/>
               </w:rPr>
             </w:pPr>
-          </w:p>
-          <w:p>
-            <w:pPr>
-              <w:pStyle w:val="Paragraph1"/>
+            <w:r>
+              <w:rPr>
+                <w:rFonts w:ascii="Tahoma" w:hAnsi="Tahoma" w:cs="Tahoma"/>
+              </w:rPr>
+              <w:t>En la reunión, se discutieron varios aspectos cruciales para el proyect</w:t>
+            </w:r>
+            <w:r>
+              <w:rPr>
+                <w:rFonts w:ascii="Tahoma" w:hAnsi="Tahoma" w:cs="Tahoma"/>
+              </w:rPr>
+              <w:t>o</w:t>
+            </w:r>
+            <w:r>
+              <w:rPr>
+                <w:rFonts w:ascii="Tahoma" w:hAnsi="Tahoma" w:cs="Tahoma"/>
+              </w:rPr>
+              <w:t>. Primero, se abordó la descripción general del proyecto y el context</w:t>
+            </w:r>
+            <w:r>
+              <w:rPr>
+                <w:rFonts w:ascii="Tahoma" w:hAnsi="Tahoma" w:cs="Tahoma"/>
+              </w:rPr>
+              <w:t>o</w:t>
+            </w:r>
+            <w:r>
+              <w:rPr>
+                <w:rFonts w:ascii="Tahoma" w:hAnsi="Tahoma" w:cs="Tahoma"/>
+              </w:rPr>
+              <w:t>. Se destacó que la aplicación busca modernizar y optimizar el proceso actual de distribución de gas en Chile, que depende de métodos</w:t>
+            </w:r>
+            <w:r>
+              <w:rPr>
+                <w:rFonts w:ascii="Tahoma" w:hAnsi="Tahoma" w:cs="Tahoma"/>
+              </w:rPr>
+              <w:t xml:space="preserve"> muy</w:t>
+            </w:r>
+            <w:r>
+              <w:rPr>
+                <w:rFonts w:ascii="Tahoma" w:hAnsi="Tahoma" w:cs="Tahoma"/>
+              </w:rPr>
+              <w:t xml:space="preserve"> tradicionales.</w:t>
+            </w:r>
+            <w:r>
+              <w:rPr>
+                <w:rFonts w:ascii="Tahoma" w:hAnsi="Tahoma" w:cs="Tahoma"/>
+              </w:rPr>
+              <w:t xml:space="preserve"> </w:t>
+            </w:r>
+            <w:r>
+              <w:rPr>
+                <w:rFonts w:ascii="Tahoma" w:hAnsi="Tahoma" w:cs="Tahoma"/>
+              </w:rPr>
+              <w:t>La aplicación pretende digitalizar estos procesos, mejorando la eficiencia y reduciendo el impacto ambiental.</w:t>
+            </w:r>
+          </w:p>
+          <w:p>
+            <w:pPr>
               <w:numPr>
                 <w:ilvl w:val="0"/>
                 <w:numId w:val="0"/>
               </w:numPr>
-              <w:spacing w:before="0" w:after="120" w:line="240" w:lineRule="atLeast"/>
-              <w:rPr>
-                <w:rFonts w:ascii="Tahoma" w:hAnsi="Tahoma" w:cs="Tahoma"/>
-              </w:rPr>
-            </w:pPr>
-            <w:r>
-              <w:rPr>
-                <w:rFonts w:ascii="Tahoma" w:hAnsi="Tahoma" w:cs="Tahoma"/>
-              </w:rPr>
-              <w:t>Detalle de la reunión</w:t>
-            </w:r>
+              <w:rPr>
+                <w:rFonts w:ascii="Tahoma" w:hAnsi="Tahoma" w:cs="Tahoma"/>
+              </w:rPr>
+            </w:pPr>
+          </w:p>
+          <w:p>
+            <w:pPr>
+              <w:rPr>
+                <w:rFonts w:ascii="Tahoma" w:hAnsi="Tahoma" w:cs="Tahoma"/>
+              </w:rPr>
+            </w:pPr>
+            <w:r>
+              <w:rPr>
+                <w:rFonts w:ascii="Tahoma" w:hAnsi="Tahoma" w:cs="Tahoma"/>
+              </w:rPr>
+              <w:t>Se presentó la solución propuesta, que incluye la implementación de funcionalidades clave como el registro y autenticación de usuarios, la gestión de pedidos, y la integración con Google Maps API para geolocalización y cálculo de rutas. Además, se discutió la necesidad de integrar pasarelas de pago y ofrecer notificaciones push para una comunicación efectiva con los usuarios. La solución también abordará problemas actuales como la falta de fiabilidad en los números de contacto y la contaminación causada por los cupones de descuento.</w:t>
+            </w:r>
+          </w:p>
+          <w:p>
+            <w:pPr>
+              <w:pStyle w:val="ListParagraph"/>
+              <w:rPr>
+                <w:rFonts w:ascii="Tahoma" w:hAnsi="Tahoma" w:cs="Tahoma"/>
+              </w:rPr>
+            </w:pPr>
+          </w:p>
+          <w:p>
+            <w:pPr>
+              <w:rPr>
+                <w:rFonts w:ascii="Tahoma" w:hAnsi="Tahoma" w:cs="Tahoma"/>
+              </w:rPr>
+            </w:pPr>
+            <w:r>
+              <w:rPr>
+                <w:rFonts w:ascii="Tahoma" w:hAnsi="Tahoma" w:cs="Tahoma"/>
+              </w:rPr>
+              <w:t xml:space="preserve">Se definieron los requerimientos del proyecto, tanto funcionales como no funcionales. Los requerimientos funcionales incluyen las funcionalidades específicas que la aplicación debe ofrecer, mientras que los no funcionales abarcan aspectos como la seguridad, rendimiento y usabilidad. La importancia de cumplir con todos los requisitos </w:t>
+            </w:r>
+            <w:r>
+              <w:rPr>
+                <w:rFonts w:ascii="Tahoma" w:hAnsi="Tahoma" w:cs="Tahoma"/>
+              </w:rPr>
+              <w:lastRenderedPageBreak/>
+              <w:t>de aprobación del proyecto fue enfatizada, incluyendo la implementación completa de las funcionalidades, la validación a través de pruebas, y la entrega de documentación completa.</w:t>
+            </w:r>
+          </w:p>
+          <w:p>
+            <w:pPr>
+              <w:rPr>
+                <w:rFonts w:ascii="Tahoma" w:hAnsi="Tahoma" w:cs="Tahoma"/>
+              </w:rPr>
+            </w:pPr>
+          </w:p>
+          <w:p>
+            <w:pPr>
+              <w:rPr>
+                <w:rFonts w:ascii="Tahoma" w:hAnsi="Tahoma" w:cs="Tahoma"/>
+              </w:rPr>
+            </w:pPr>
+            <w:r>
+              <w:rPr>
+                <w:rFonts w:ascii="Tahoma" w:hAnsi="Tahoma" w:cs="Tahoma"/>
+              </w:rPr>
+              <w:t>Se discutieron las especificaciones técnicas relacionadas con las herramientas de desarrollo, incluyendo el uso de tecnologías como React Native, Expo y Google Maps API. También se abordaron los tipos de interfaz necesarios para el proyecto, como las interfaces de usuario, software y hardware, para asegurar que la aplicación sea compatible con los dispositivos móviles y sistemas operativos previstos.</w:t>
+            </w:r>
+          </w:p>
+          <w:p>
+            <w:pPr>
+              <w:pStyle w:val="ListParagraph"/>
+              <w:rPr>
+                <w:rFonts w:ascii="Tahoma" w:hAnsi="Tahoma" w:cs="Tahoma"/>
+              </w:rPr>
+            </w:pPr>
+          </w:p>
+          <w:p>
+            <w:pPr>
+              <w:rPr>
+                <w:rFonts w:ascii="Tahoma" w:hAnsi="Tahoma" w:cs="Tahoma"/>
+              </w:rPr>
+            </w:pPr>
+            <w:r>
+              <w:rPr>
+                <w:rFonts w:ascii="Tahoma" w:hAnsi="Tahoma" w:cs="Tahoma"/>
+              </w:rPr>
+              <w:t xml:space="preserve">Por último, se identificaron los requisitos de alto nivel, premisas y restricciones del proyecto, así como los riesgos iniciales. Se estableció que el éxito del proyecto dependerá del cumplimiento de estos requisitos y la capacidad para gestionar los riesgos identificados. </w:t>
+            </w:r>
+          </w:p>
+          <w:p>
+            <w:pPr>
+              <w:rPr>
+                <w:rFonts w:ascii="Tahoma" w:hAnsi="Tahoma" w:cs="Tahoma"/>
+              </w:rPr>
+            </w:pPr>
           </w:p>
         </w:tc>
       </w:tr>
@@ -1647,7 +2004,7 @@
           </w:tcPr>
           <w:p>
             <w:pPr>
-              <w:pStyle w:val="Encabezado"/>
+              <w:pStyle w:val="Header"/>
               <w:tabs>
                 <w:tab w:val="clear" w:pos="4320"/>
                 <w:tab w:val="clear" w:pos="8640"/>
@@ -1657,6 +2014,12 @@
                 <w:rFonts w:ascii="Tahoma" w:hAnsi="Tahoma" w:cs="Tahoma"/>
               </w:rPr>
             </w:pPr>
+            <w:r>
+              <w:rPr>
+                <w:rFonts w:ascii="Tahoma" w:hAnsi="Tahoma" w:cs="Tahoma"/>
+              </w:rPr>
+              <w:t>Base de datos</w:t>
+            </w:r>
           </w:p>
         </w:tc>
         <w:tc>
@@ -1690,6 +2053,12 @@
                 <w:rFonts w:ascii="Tahoma" w:hAnsi="Tahoma" w:cs="Tahoma"/>
               </w:rPr>
             </w:pPr>
+            <w:r>
+              <w:rPr>
+                <w:rFonts w:ascii="Tahoma" w:hAnsi="Tahoma" w:cs="Tahoma"/>
+              </w:rPr>
+              <w:t>Se utilizará Neon PostgreSQL Database para el desarrollo de este proyecto, junto con tecnologías como Firebase.</w:t>
+            </w:r>
           </w:p>
         </w:tc>
       </w:tr>
@@ -1716,7 +2085,7 @@
           </w:tcPr>
           <w:p>
             <w:pPr>
-              <w:pStyle w:val="Encabezado"/>
+              <w:pStyle w:val="Header"/>
               <w:tabs>
                 <w:tab w:val="clear" w:pos="4320"/>
                 <w:tab w:val="clear" w:pos="8640"/>
@@ -1726,6 +2095,12 @@
                 <w:rFonts w:ascii="Tahoma" w:hAnsi="Tahoma" w:cs="Tahoma"/>
               </w:rPr>
             </w:pPr>
+            <w:r>
+              <w:rPr>
+                <w:rFonts w:ascii="Tahoma" w:hAnsi="Tahoma" w:cs="Tahoma"/>
+              </w:rPr>
+              <w:t>Priorización de desarrollo</w:t>
+            </w:r>
           </w:p>
         </w:tc>
         <w:tc>
@@ -1759,6 +2134,12 @@
                 <w:rFonts w:ascii="Tahoma" w:hAnsi="Tahoma" w:cs="Tahoma"/>
               </w:rPr>
             </w:pPr>
+            <w:r>
+              <w:rPr>
+                <w:rFonts w:ascii="Tahoma" w:hAnsi="Tahoma" w:cs="Tahoma"/>
+              </w:rPr>
+              <w:t>Se llegó al acuerdo de que el Backend se desarrolló primero que el Frontend, para así tener las funcionalidades primordiales cuanto antes.</w:t>
+            </w:r>
           </w:p>
         </w:tc>
       </w:tr>
@@ -1785,7 +2166,7 @@
           </w:tcPr>
           <w:p>
             <w:pPr>
-              <w:pStyle w:val="Encabezado"/>
+              <w:pStyle w:val="Header"/>
               <w:tabs>
                 <w:tab w:val="clear" w:pos="4320"/>
                 <w:tab w:val="clear" w:pos="8640"/>
@@ -1795,6 +2176,12 @@
                 <w:rFonts w:ascii="Tahoma" w:hAnsi="Tahoma" w:cs="Tahoma"/>
               </w:rPr>
             </w:pPr>
+            <w:r>
+              <w:rPr>
+                <w:rFonts w:ascii="Tahoma" w:hAnsi="Tahoma" w:cs="Tahoma"/>
+              </w:rPr>
+              <w:t>Reuniones</w:t>
+            </w:r>
           </w:p>
         </w:tc>
         <w:tc>
@@ -1828,6 +2215,12 @@
                 <w:rFonts w:ascii="Tahoma" w:hAnsi="Tahoma" w:cs="Tahoma"/>
               </w:rPr>
             </w:pPr>
+            <w:r>
+              <w:rPr>
+                <w:rFonts w:ascii="Tahoma" w:hAnsi="Tahoma" w:cs="Tahoma"/>
+              </w:rPr>
+              <w:t>Se acordó que las reuniones serán a partir de las 18:00 horas, con un máximo de 6 horas de trabajo.</w:t>
+            </w:r>
           </w:p>
         </w:tc>
       </w:tr>
@@ -1835,9 +2228,7 @@
     <w:p/>
     <w:tbl>
       <w:tblPr>
-        <w:tblW w:w="10348" w:type="dxa"/>
-        <w:tblInd w:w="-127" w:type="dxa"/>
-        <w:tblLayout w:type="fixed"/>
+        <w:tblW w:w="5000" w:type="pct"/>
         <w:tblCellMar>
           <w:left w:w="0" w:type="dxa"/>
           <w:right w:w="0" w:type="dxa"/>
@@ -1845,9 +2236,9 @@
         <w:tblLook w:val="0000" w:firstRow="0" w:lastRow="0" w:firstColumn="0" w:lastColumn="0" w:noHBand="0" w:noVBand="0"/>
       </w:tblPr>
       <w:tblGrid>
-        <w:gridCol w:w="2977"/>
-        <w:gridCol w:w="2268"/>
-        <w:gridCol w:w="5103"/>
+        <w:gridCol w:w="6870"/>
+        <w:gridCol w:w="1047"/>
+        <w:gridCol w:w="2039"/>
       </w:tblGrid>
       <w:tr>
         <w:trPr>
@@ -1856,7 +2247,7 @@
         </w:trPr>
         <w:tc>
           <w:tcPr>
-            <w:tcW w:w="10348" w:type="dxa"/>
+            <w:tcW w:w="5000" w:type="pct"/>
             <w:gridSpan w:val="3"/>
             <w:tcBorders>
               <w:top w:val="single" w:sz="6" w:space="0" w:color="auto"/>
@@ -1904,7 +2295,7 @@
         </w:trPr>
         <w:tc>
           <w:tcPr>
-            <w:tcW w:w="2977" w:type="dxa"/>
+            <w:tcW w:w="3450" w:type="pct"/>
             <w:tcBorders>
               <w:top w:val="single" w:sz="6" w:space="0" w:color="auto"/>
               <w:left w:val="single" w:sz="6" w:space="0" w:color="auto"/>
@@ -1943,7 +2334,7 @@
         </w:tc>
         <w:tc>
           <w:tcPr>
-            <w:tcW w:w="2268" w:type="dxa"/>
+            <w:tcW w:w="526" w:type="pct"/>
             <w:tcBorders>
               <w:top w:val="single" w:sz="6" w:space="0" w:color="auto"/>
               <w:left w:val="single" w:sz="6" w:space="0" w:color="auto"/>
@@ -1979,7 +2370,7 @@
         </w:tc>
         <w:tc>
           <w:tcPr>
-            <w:tcW w:w="5103" w:type="dxa"/>
+            <w:tcW w:w="1024" w:type="pct"/>
             <w:tcBorders>
               <w:top w:val="single" w:sz="6" w:space="0" w:color="auto"/>
               <w:left w:val="single" w:sz="6" w:space="0" w:color="auto"/>
@@ -2021,7 +2412,7 @@
         </w:trPr>
         <w:tc>
           <w:tcPr>
-            <w:tcW w:w="2977" w:type="dxa"/>
+            <w:tcW w:w="3450" w:type="pct"/>
             <w:tcBorders>
               <w:top w:val="single" w:sz="6" w:space="0" w:color="auto"/>
               <w:left w:val="single" w:sz="6" w:space="0" w:color="auto"/>
@@ -2044,11 +2435,17 @@
                 <w:rFonts w:ascii="Arial" w:eastAsia="Arial Unicode MS" w:hAnsi="Arial" w:cs="Arial"/>
               </w:rPr>
             </w:pPr>
+            <w:r>
+              <w:rPr>
+                <w:rFonts w:ascii="Arial" w:eastAsia="Arial Unicode MS" w:hAnsi="Arial" w:cs="Arial"/>
+              </w:rPr>
+              <w:t>Implementación de la funcionalidad de registro de usuarios.</w:t>
+            </w:r>
           </w:p>
         </w:tc>
         <w:tc>
           <w:tcPr>
-            <w:tcW w:w="2268" w:type="dxa"/>
+            <w:tcW w:w="526" w:type="pct"/>
             <w:tcBorders>
               <w:top w:val="single" w:sz="6" w:space="0" w:color="auto"/>
               <w:left w:val="single" w:sz="6" w:space="0" w:color="auto"/>
@@ -2071,11 +2468,17 @@
                 <w:rFonts w:ascii="Arial" w:eastAsia="Arial Unicode MS" w:hAnsi="Arial" w:cs="Arial"/>
               </w:rPr>
             </w:pPr>
+            <w:r>
+              <w:rPr>
+                <w:rFonts w:ascii="Arial" w:eastAsia="Arial Unicode MS" w:hAnsi="Arial" w:cs="Arial"/>
+              </w:rPr>
+              <w:t>5/9/2024</w:t>
+            </w:r>
           </w:p>
         </w:tc>
         <w:tc>
           <w:tcPr>
-            <w:tcW w:w="5103" w:type="dxa"/>
+            <w:tcW w:w="1024" w:type="pct"/>
             <w:tcBorders>
               <w:top w:val="single" w:sz="6" w:space="0" w:color="auto"/>
               <w:left w:val="single" w:sz="6" w:space="0" w:color="auto"/>
@@ -2098,6 +2501,12 @@
                 <w:rFonts w:ascii="Arial" w:eastAsia="Arial Unicode MS" w:hAnsi="Arial" w:cs="Arial"/>
               </w:rPr>
             </w:pPr>
+            <w:r>
+              <w:rPr>
+                <w:rFonts w:ascii="Arial" w:eastAsia="Arial Unicode MS" w:hAnsi="Arial" w:cs="Arial"/>
+              </w:rPr>
+              <w:t>Ignacio Cisternas</w:t>
+            </w:r>
           </w:p>
         </w:tc>
       </w:tr>
@@ -2107,7 +2516,7 @@
         </w:trPr>
         <w:tc>
           <w:tcPr>
-            <w:tcW w:w="2977" w:type="dxa"/>
+            <w:tcW w:w="3450" w:type="pct"/>
             <w:tcBorders>
               <w:top w:val="single" w:sz="6" w:space="0" w:color="auto"/>
               <w:left w:val="single" w:sz="6" w:space="0" w:color="auto"/>
@@ -2130,11 +2539,17 @@
                 <w:rFonts w:ascii="Arial" w:eastAsia="Arial Unicode MS" w:hAnsi="Arial" w:cs="Arial"/>
               </w:rPr>
             </w:pPr>
+            <w:r>
+              <w:rPr>
+                <w:rFonts w:ascii="Arial" w:eastAsia="Arial Unicode MS" w:hAnsi="Arial" w:cs="Arial"/>
+              </w:rPr>
+              <w:t>Diseño de la interfaz de usuario para distribuidores y clientes.</w:t>
+            </w:r>
           </w:p>
         </w:tc>
         <w:tc>
           <w:tcPr>
-            <w:tcW w:w="2268" w:type="dxa"/>
+            <w:tcW w:w="526" w:type="pct"/>
             <w:tcBorders>
               <w:top w:val="single" w:sz="6" w:space="0" w:color="auto"/>
               <w:left w:val="single" w:sz="6" w:space="0" w:color="auto"/>
@@ -2157,11 +2572,17 @@
                 <w:rFonts w:ascii="Arial" w:eastAsia="Arial Unicode MS" w:hAnsi="Arial" w:cs="Arial"/>
               </w:rPr>
             </w:pPr>
+            <w:r>
+              <w:rPr>
+                <w:rFonts w:ascii="Arial" w:eastAsia="Arial Unicode MS" w:hAnsi="Arial" w:cs="Arial"/>
+              </w:rPr>
+              <w:t>5/9/2024</w:t>
+            </w:r>
           </w:p>
         </w:tc>
         <w:tc>
           <w:tcPr>
-            <w:tcW w:w="5103" w:type="dxa"/>
+            <w:tcW w:w="1024" w:type="pct"/>
             <w:tcBorders>
               <w:top w:val="single" w:sz="6" w:space="0" w:color="auto"/>
               <w:left w:val="single" w:sz="6" w:space="0" w:color="auto"/>
@@ -2184,6 +2605,12 @@
                 <w:rFonts w:ascii="Arial" w:eastAsia="Arial Unicode MS" w:hAnsi="Arial" w:cs="Arial"/>
               </w:rPr>
             </w:pPr>
+            <w:r>
+              <w:rPr>
+                <w:rFonts w:ascii="Arial" w:eastAsia="Arial Unicode MS" w:hAnsi="Arial" w:cs="Arial"/>
+              </w:rPr>
+              <w:t>Ignacio Cisternas</w:t>
+            </w:r>
           </w:p>
         </w:tc>
       </w:tr>
@@ -2193,7 +2620,7 @@
         </w:trPr>
         <w:tc>
           <w:tcPr>
-            <w:tcW w:w="2977" w:type="dxa"/>
+            <w:tcW w:w="3450" w:type="pct"/>
             <w:tcBorders>
               <w:top w:val="single" w:sz="6" w:space="0" w:color="auto"/>
               <w:left w:val="single" w:sz="6" w:space="0" w:color="auto"/>
@@ -2216,11 +2643,17 @@
                 <w:rFonts w:ascii="Arial" w:eastAsia="Arial Unicode MS" w:hAnsi="Arial" w:cs="Arial"/>
               </w:rPr>
             </w:pPr>
+            <w:r>
+              <w:rPr>
+                <w:rFonts w:ascii="Arial" w:eastAsia="Arial Unicode MS" w:hAnsi="Arial" w:cs="Arial"/>
+              </w:rPr>
+              <w:t>Integración de Google Maps API para geolocalización y rutas.</w:t>
+            </w:r>
           </w:p>
         </w:tc>
         <w:tc>
           <w:tcPr>
-            <w:tcW w:w="2268" w:type="dxa"/>
+            <w:tcW w:w="526" w:type="pct"/>
             <w:tcBorders>
               <w:top w:val="single" w:sz="6" w:space="0" w:color="auto"/>
               <w:left w:val="single" w:sz="6" w:space="0" w:color="auto"/>
@@ -2243,11 +2676,17 @@
                 <w:rFonts w:ascii="Arial" w:eastAsia="Arial Unicode MS" w:hAnsi="Arial" w:cs="Arial"/>
               </w:rPr>
             </w:pPr>
+            <w:r>
+              <w:rPr>
+                <w:rFonts w:ascii="Arial" w:eastAsia="Arial Unicode MS" w:hAnsi="Arial" w:cs="Arial"/>
+              </w:rPr>
+              <w:t>5/9/2024</w:t>
+            </w:r>
           </w:p>
         </w:tc>
         <w:tc>
           <w:tcPr>
-            <w:tcW w:w="5103" w:type="dxa"/>
+            <w:tcW w:w="1024" w:type="pct"/>
             <w:tcBorders>
               <w:top w:val="single" w:sz="6" w:space="0" w:color="auto"/>
               <w:left w:val="single" w:sz="6" w:space="0" w:color="auto"/>
@@ -2270,11 +2709,24 @@
                 <w:rFonts w:ascii="Arial" w:eastAsia="Arial Unicode MS" w:hAnsi="Arial" w:cs="Arial"/>
               </w:rPr>
             </w:pPr>
+            <w:r>
+              <w:rPr>
+                <w:rFonts w:ascii="Arial" w:eastAsia="Arial Unicode MS" w:hAnsi="Arial" w:cs="Arial"/>
+              </w:rPr>
+              <w:t>Patricio Suárez</w:t>
+            </w:r>
           </w:p>
         </w:tc>
       </w:tr>
     </w:tbl>
-    <w:p/>
+    <w:p>
+      <w:pPr>
+        <w:numPr>
+          <w:ilvl w:val="1"/>
+          <w:numId w:val="2"/>
+        </w:numPr>
+      </w:pPr>
+    </w:p>
     <w:tbl>
       <w:tblPr>
         <w:tblW w:w="10348" w:type="dxa"/>
@@ -2345,26 +2797,80 @@
                 <w:numId w:val="0"/>
               </w:numPr>
               <w:spacing w:after="120"/>
-              <w:ind w:left="357"/>
               <w:jc w:val="both"/>
               <w:rPr>
                 <w:rFonts w:ascii="Tahoma" w:hAnsi="Tahoma" w:cs="Tahoma"/>
-                <w:b/>
-                <w:bCs/>
-              </w:rPr>
-            </w:pPr>
+              </w:rPr>
+            </w:pPr>
+            <w:r>
+              <w:rPr>
+                <w:rFonts w:ascii="Tahoma" w:hAnsi="Tahoma" w:cs="Tahoma"/>
+              </w:rPr>
+              <w:t>Durante la reunión se identificó la importancia de optimizar la experiencia del usuario tanto para distribuidores como para clientes, asegurando una interfaz intuitiva y accesible. Se destacó que la integración con Google Maps API para la geolocalización y cálculo de rutas debe ser precisa, ya que será uno de los pilares del servicio. También se mencionó que la implementación de pasarelas de pago debe garantizar la seguridad y confiabilidad, dado que se gestionarán transacciones en línea.</w:t>
+            </w:r>
+          </w:p>
+          <w:p>
+            <w:pPr>
+              <w:numPr>
+                <w:ilvl w:val="0"/>
+                <w:numId w:val="0"/>
+              </w:numPr>
+              <w:spacing w:after="120"/>
+              <w:jc w:val="both"/>
+              <w:rPr>
+                <w:rFonts w:ascii="Tahoma" w:hAnsi="Tahoma" w:cs="Tahoma"/>
+              </w:rPr>
+            </w:pPr>
+            <w:r>
+              <w:rPr>
+                <w:rFonts w:ascii="Tahoma" w:hAnsi="Tahoma" w:cs="Tahoma"/>
+              </w:rPr>
+              <w:t>Se advirtió sobre posibles dificultades en la integración de ciertos servicios externos y la necesidad de prever tiempos para pruebas exhaustivas. Además, se resaltó la relevancia de minimizar el impacto ambiental, eliminando métodos tradicionales como el uso de cupones en papel, lo que refuerza el valor agregado de la aplicación en términos de sostenibilidad.</w:t>
+            </w:r>
+          </w:p>
+          <w:p>
+            <w:pPr>
+              <w:numPr>
+                <w:ilvl w:val="0"/>
+                <w:numId w:val="0"/>
+              </w:numPr>
+              <w:spacing w:after="120"/>
+              <w:jc w:val="both"/>
+              <w:rPr>
+                <w:rFonts w:ascii="Tahoma" w:hAnsi="Tahoma" w:cs="Tahoma"/>
+              </w:rPr>
+            </w:pPr>
+          </w:p>
+          <w:p>
+            <w:pPr>
+              <w:numPr>
+                <w:ilvl w:val="0"/>
+                <w:numId w:val="0"/>
+              </w:numPr>
+              <w:spacing w:after="120"/>
+              <w:jc w:val="both"/>
+              <w:rPr>
+                <w:rFonts w:ascii="Tahoma" w:hAnsi="Tahoma" w:cs="Tahoma"/>
+              </w:rPr>
+            </w:pPr>
+            <w:r>
+              <w:rPr>
+                <w:rFonts w:ascii="Tahoma" w:hAnsi="Tahoma" w:cs="Tahoma"/>
+              </w:rPr>
+              <w:t>or último, se hizo hincapié en que todos los compromisos adquiridos deben ser cumplidos en los plazos establecidos para evitar retrasos que afecten el cronograma del proyecto.</w:t>
+            </w:r>
           </w:p>
         </w:tc>
       </w:tr>
     </w:tbl>
     <w:p/>
     <w:sectPr>
-      <w:headerReference w:type="even" r:id="rId8"/>
-      <w:headerReference w:type="default" r:id="rId9"/>
-      <w:footerReference w:type="even" r:id="rId10"/>
-      <w:footerReference w:type="default" r:id="rId11"/>
-      <w:headerReference w:type="first" r:id="rId12"/>
-      <w:footerReference w:type="first" r:id="rId13"/>
+      <w:headerReference w:type="even" r:id="rId9"/>
+      <w:headerReference w:type="default" r:id="rId10"/>
+      <w:footerReference w:type="even" r:id="rId11"/>
+      <w:footerReference w:type="default" r:id="rId12"/>
+      <w:headerReference w:type="first" r:id="rId13"/>
+      <w:footerReference w:type="first" r:id="rId14"/>
       <w:pgSz w:w="12240" w:h="15840" w:code="1"/>
       <w:pgMar w:top="2096" w:right="1134" w:bottom="851" w:left="1134" w:header="568" w:footer="720" w:gutter="0"/>
       <w:cols w:space="720"/>
@@ -2374,7 +2880,7 @@
 </file>
 
 <file path=word/endnotes.xml><?xml version="1.0" encoding="utf-8"?>
-<w:endnotes xmlns:wpc="http://schemas.microsoft.com/office/word/2010/wordprocessingCanvas" xmlns:cx="http://schemas.microsoft.com/office/drawing/2014/chartex" xmlns:cx1="http://schemas.microsoft.com/office/drawing/2015/9/8/chartex" xmlns:cx2="http://schemas.microsoft.com/office/drawing/2015/10/21/chartex" xmlns:cx3="http://schemas.microsoft.com/office/drawing/2016/5/9/chartex" xmlns:cx4="http://schemas.microsoft.com/office/drawing/2016/5/10/chartex" xmlns:cx5="http://schemas.microsoft.com/office/drawing/2016/5/11/chartex" xmlns:cx6="http://schemas.microsoft.com/office/drawing/2016/5/12/chartex" xmlns:cx7="http://schemas.microsoft.com/office/drawing/2016/5/13/chartex" xmlns:cx8="http://schemas.microsoft.com/office/drawing/2016/5/14/chartex" xmlns:mc="http://schemas.openxmlformats.org/markup-compatibility/2006" xmlns:aink="http://schemas.microsoft.com/office/drawing/2016/ink" xmlns:am3d="http://schemas.microsoft.com/office/drawing/2017/model3d" xmlns:o="urn:schemas-microsoft-com:office:office" xmlns:oel="http://schemas.microsoft.com/office/2019/extlst" xmlns:r="http://schemas.openxmlformats.org/officeDocument/2006/relationships" xmlns:m="http://schemas.openxmlformats.org/officeDocument/2006/math" xmlns:v="urn:schemas-microsoft-com:vml" xmlns:wp14="http://schemas.microsoft.com/office/word/2010/wordprocessingDrawing" xmlns:wp="http://schemas.openxmlformats.org/drawingml/2006/wordprocessingDrawing" xmlns:w10="urn:schemas-microsoft-com:office:word" xmlns:w="http://schemas.openxmlformats.org/wordprocessingml/2006/main" xmlns:w14="http://schemas.microsoft.com/office/word/2010/wordml" xmlns:w15="http://schemas.microsoft.com/office/word/2012/wordml" xmlns:w16cex="http://schemas.microsoft.com/office/word/2018/wordml/cex" xmlns:w16cid="http://schemas.microsoft.com/office/word/2016/wordml/cid" xmlns:w16="http://schemas.microsoft.com/office/word/2018/wordml" xmlns:w16sdtdh="http://schemas.microsoft.com/office/word/2020/wordml/sdtdatahash" xmlns:w16se="http://schemas.microsoft.com/office/word/2015/wordml/symex" xmlns:wpg="http://schemas.microsoft.com/office/word/2010/wordprocessingGroup" xmlns:wpi="http://schemas.microsoft.com/office/word/2010/wordprocessingInk" xmlns:wne="http://schemas.microsoft.com/office/word/2006/wordml" xmlns:wps="http://schemas.microsoft.com/office/word/2010/wordprocessingShape" mc:Ignorable="w14 w15 w16se w16cid w16 w16cex w16sdtdh wp14">
+<w:endnotes xmlns:wpc="http://schemas.microsoft.com/office/word/2010/wordprocessingCanvas" xmlns:cx="http://schemas.microsoft.com/office/drawing/2014/chartex" xmlns:cx1="http://schemas.microsoft.com/office/drawing/2015/9/8/chartex" xmlns:cx2="http://schemas.microsoft.com/office/drawing/2015/10/21/chartex" xmlns:cx3="http://schemas.microsoft.com/office/drawing/2016/5/9/chartex" xmlns:cx4="http://schemas.microsoft.com/office/drawing/2016/5/10/chartex" xmlns:cx5="http://schemas.microsoft.com/office/drawing/2016/5/11/chartex" xmlns:cx6="http://schemas.microsoft.com/office/drawing/2016/5/12/chartex" xmlns:cx7="http://schemas.microsoft.com/office/drawing/2016/5/13/chartex" xmlns:cx8="http://schemas.microsoft.com/office/drawing/2016/5/14/chartex" xmlns:mc="http://schemas.openxmlformats.org/markup-compatibility/2006" xmlns:aink="http://schemas.microsoft.com/office/drawing/2016/ink" xmlns:am3d="http://schemas.microsoft.com/office/drawing/2017/model3d" xmlns:o="urn:schemas-microsoft-com:office:office" xmlns:oel="http://schemas.microsoft.com/office/2019/extlst" xmlns:r="http://schemas.openxmlformats.org/officeDocument/2006/relationships" xmlns:m="http://schemas.openxmlformats.org/officeDocument/2006/math" xmlns:v="urn:schemas-microsoft-com:vml" xmlns:wp14="http://schemas.microsoft.com/office/word/2010/wordprocessingDrawing" xmlns:wp="http://schemas.openxmlformats.org/drawingml/2006/wordprocessingDrawing" xmlns:w10="urn:schemas-microsoft-com:office:word" xmlns:w="http://schemas.openxmlformats.org/wordprocessingml/2006/main" xmlns:w14="http://schemas.microsoft.com/office/word/2010/wordml" xmlns:w15="http://schemas.microsoft.com/office/word/2012/wordml" xmlns:w16cex="http://schemas.microsoft.com/office/word/2018/wordml/cex" xmlns:w16cid="http://schemas.microsoft.com/office/word/2016/wordml/cid" xmlns:w16="http://schemas.microsoft.com/office/word/2018/wordml" xmlns:w16du="http://schemas.microsoft.com/office/word/2023/wordml/word16du" xmlns:w16sdtdh="http://schemas.microsoft.com/office/word/2020/wordml/sdtdatahash" xmlns:w16se="http://schemas.microsoft.com/office/word/2015/wordml/symex" xmlns:wpg="http://schemas.microsoft.com/office/word/2010/wordprocessingGroup" xmlns:wpi="http://schemas.microsoft.com/office/word/2010/wordprocessingInk" xmlns:wne="http://schemas.microsoft.com/office/word/2006/wordml" xmlns:wps="http://schemas.microsoft.com/office/word/2010/wordprocessingShape" mc:Ignorable="w14 w15 w16se w16cid w16 w16cex w16sdtdh w16du wp14">
   <w:endnote w:type="separator" w:id="-1">
     <w:p>
       <w:r>
@@ -2393,20 +2899,20 @@
 </file>
 
 <file path=word/footer1.xml><?xml version="1.0" encoding="utf-8"?>
-<w:ftr xmlns:wpc="http://schemas.microsoft.com/office/word/2010/wordprocessingCanvas" xmlns:cx="http://schemas.microsoft.com/office/drawing/2014/chartex" xmlns:cx1="http://schemas.microsoft.com/office/drawing/2015/9/8/chartex" xmlns:cx2="http://schemas.microsoft.com/office/drawing/2015/10/21/chartex" xmlns:cx3="http://schemas.microsoft.com/office/drawing/2016/5/9/chartex" xmlns:cx4="http://schemas.microsoft.com/office/drawing/2016/5/10/chartex" xmlns:cx5="http://schemas.microsoft.com/office/drawing/2016/5/11/chartex" xmlns:cx6="http://schemas.microsoft.com/office/drawing/2016/5/12/chartex" xmlns:cx7="http://schemas.microsoft.com/office/drawing/2016/5/13/chartex" xmlns:cx8="http://schemas.microsoft.com/office/drawing/2016/5/14/chartex" xmlns:mc="http://schemas.openxmlformats.org/markup-compatibility/2006" xmlns:aink="http://schemas.microsoft.com/office/drawing/2016/ink" xmlns:am3d="http://schemas.microsoft.com/office/drawing/2017/model3d" xmlns:o="urn:schemas-microsoft-com:office:office" xmlns:oel="http://schemas.microsoft.com/office/2019/extlst" xmlns:r="http://schemas.openxmlformats.org/officeDocument/2006/relationships" xmlns:m="http://schemas.openxmlformats.org/officeDocument/2006/math" xmlns:v="urn:schemas-microsoft-com:vml" xmlns:wp14="http://schemas.microsoft.com/office/word/2010/wordprocessingDrawing" xmlns:wp="http://schemas.openxmlformats.org/drawingml/2006/wordprocessingDrawing" xmlns:w10="urn:schemas-microsoft-com:office:word" xmlns:w="http://schemas.openxmlformats.org/wordprocessingml/2006/main" xmlns:w14="http://schemas.microsoft.com/office/word/2010/wordml" xmlns:w15="http://schemas.microsoft.com/office/word/2012/wordml" xmlns:w16cex="http://schemas.microsoft.com/office/word/2018/wordml/cex" xmlns:w16cid="http://schemas.microsoft.com/office/word/2016/wordml/cid" xmlns:w16="http://schemas.microsoft.com/office/word/2018/wordml" xmlns:w16sdtdh="http://schemas.microsoft.com/office/word/2020/wordml/sdtdatahash" xmlns:w16se="http://schemas.microsoft.com/office/word/2015/wordml/symex" xmlns:wpg="http://schemas.microsoft.com/office/word/2010/wordprocessingGroup" xmlns:wpi="http://schemas.microsoft.com/office/word/2010/wordprocessingInk" xmlns:wne="http://schemas.microsoft.com/office/word/2006/wordml" xmlns:wps="http://schemas.microsoft.com/office/word/2010/wordprocessingShape" mc:Ignorable="w14 w15 w16se w16cid w16 w16cex w16sdtdh wp14">
+<w:ftr xmlns:wpc="http://schemas.microsoft.com/office/word/2010/wordprocessingCanvas" xmlns:cx="http://schemas.microsoft.com/office/drawing/2014/chartex" xmlns:cx1="http://schemas.microsoft.com/office/drawing/2015/9/8/chartex" xmlns:cx2="http://schemas.microsoft.com/office/drawing/2015/10/21/chartex" xmlns:cx3="http://schemas.microsoft.com/office/drawing/2016/5/9/chartex" xmlns:cx4="http://schemas.microsoft.com/office/drawing/2016/5/10/chartex" xmlns:cx5="http://schemas.microsoft.com/office/drawing/2016/5/11/chartex" xmlns:cx6="http://schemas.microsoft.com/office/drawing/2016/5/12/chartex" xmlns:cx7="http://schemas.microsoft.com/office/drawing/2016/5/13/chartex" xmlns:cx8="http://schemas.microsoft.com/office/drawing/2016/5/14/chartex" xmlns:mc="http://schemas.openxmlformats.org/markup-compatibility/2006" xmlns:aink="http://schemas.microsoft.com/office/drawing/2016/ink" xmlns:am3d="http://schemas.microsoft.com/office/drawing/2017/model3d" xmlns:o="urn:schemas-microsoft-com:office:office" xmlns:oel="http://schemas.microsoft.com/office/2019/extlst" xmlns:r="http://schemas.openxmlformats.org/officeDocument/2006/relationships" xmlns:m="http://schemas.openxmlformats.org/officeDocument/2006/math" xmlns:v="urn:schemas-microsoft-com:vml" xmlns:wp14="http://schemas.microsoft.com/office/word/2010/wordprocessingDrawing" xmlns:wp="http://schemas.openxmlformats.org/drawingml/2006/wordprocessingDrawing" xmlns:w10="urn:schemas-microsoft-com:office:word" xmlns:w="http://schemas.openxmlformats.org/wordprocessingml/2006/main" xmlns:w14="http://schemas.microsoft.com/office/word/2010/wordml" xmlns:w15="http://schemas.microsoft.com/office/word/2012/wordml" xmlns:w16cex="http://schemas.microsoft.com/office/word/2018/wordml/cex" xmlns:w16cid="http://schemas.microsoft.com/office/word/2016/wordml/cid" xmlns:w16="http://schemas.microsoft.com/office/word/2018/wordml" xmlns:w16du="http://schemas.microsoft.com/office/word/2023/wordml/word16du" xmlns:w16sdtdh="http://schemas.microsoft.com/office/word/2020/wordml/sdtdatahash" xmlns:w16se="http://schemas.microsoft.com/office/word/2015/wordml/symex" xmlns:wpg="http://schemas.microsoft.com/office/word/2010/wordprocessingGroup" xmlns:wpi="http://schemas.microsoft.com/office/word/2010/wordprocessingInk" xmlns:wne="http://schemas.microsoft.com/office/word/2006/wordml" xmlns:wps="http://schemas.microsoft.com/office/word/2010/wordprocessingShape" mc:Ignorable="w14 w15 w16se w16cid w16 w16cex w16sdtdh w16du wp14">
   <w:p>
     <w:pPr>
-      <w:pStyle w:val="Piedepgina"/>
+      <w:pStyle w:val="Footer"/>
     </w:pPr>
   </w:p>
 </w:ftr>
 </file>
 
 <file path=word/footer2.xml><?xml version="1.0" encoding="utf-8"?>
-<w:ftr xmlns:wpc="http://schemas.microsoft.com/office/word/2010/wordprocessingCanvas" xmlns:cx="http://schemas.microsoft.com/office/drawing/2014/chartex" xmlns:cx1="http://schemas.microsoft.com/office/drawing/2015/9/8/chartex" xmlns:cx2="http://schemas.microsoft.com/office/drawing/2015/10/21/chartex" xmlns:cx3="http://schemas.microsoft.com/office/drawing/2016/5/9/chartex" xmlns:cx4="http://schemas.microsoft.com/office/drawing/2016/5/10/chartex" xmlns:cx5="http://schemas.microsoft.com/office/drawing/2016/5/11/chartex" xmlns:cx6="http://schemas.microsoft.com/office/drawing/2016/5/12/chartex" xmlns:cx7="http://schemas.microsoft.com/office/drawing/2016/5/13/chartex" xmlns:cx8="http://schemas.microsoft.com/office/drawing/2016/5/14/chartex" xmlns:mc="http://schemas.openxmlformats.org/markup-compatibility/2006" xmlns:aink="http://schemas.microsoft.com/office/drawing/2016/ink" xmlns:am3d="http://schemas.microsoft.com/office/drawing/2017/model3d" xmlns:o="urn:schemas-microsoft-com:office:office" xmlns:oel="http://schemas.microsoft.com/office/2019/extlst" xmlns:r="http://schemas.openxmlformats.org/officeDocument/2006/relationships" xmlns:m="http://schemas.openxmlformats.org/officeDocument/2006/math" xmlns:v="urn:schemas-microsoft-com:vml" xmlns:wp14="http://schemas.microsoft.com/office/word/2010/wordprocessingDrawing" xmlns:wp="http://schemas.openxmlformats.org/drawingml/2006/wordprocessingDrawing" xmlns:w10="urn:schemas-microsoft-com:office:word" xmlns:w="http://schemas.openxmlformats.org/wordprocessingml/2006/main" xmlns:w14="http://schemas.microsoft.com/office/word/2010/wordml" xmlns:w15="http://schemas.microsoft.com/office/word/2012/wordml" xmlns:w16cex="http://schemas.microsoft.com/office/word/2018/wordml/cex" xmlns:w16cid="http://schemas.microsoft.com/office/word/2016/wordml/cid" xmlns:w16="http://schemas.microsoft.com/office/word/2018/wordml" xmlns:w16sdtdh="http://schemas.microsoft.com/office/word/2020/wordml/sdtdatahash" xmlns:w16se="http://schemas.microsoft.com/office/word/2015/wordml/symex" xmlns:wpg="http://schemas.microsoft.com/office/word/2010/wordprocessingGroup" xmlns:wpi="http://schemas.microsoft.com/office/word/2010/wordprocessingInk" xmlns:wne="http://schemas.microsoft.com/office/word/2006/wordml" xmlns:wps="http://schemas.microsoft.com/office/word/2010/wordprocessingShape" mc:Ignorable="w14 w15 w16se w16cid w16 w16cex w16sdtdh wp14">
+<w:ftr xmlns:wpc="http://schemas.microsoft.com/office/word/2010/wordprocessingCanvas" xmlns:cx="http://schemas.microsoft.com/office/drawing/2014/chartex" xmlns:cx1="http://schemas.microsoft.com/office/drawing/2015/9/8/chartex" xmlns:cx2="http://schemas.microsoft.com/office/drawing/2015/10/21/chartex" xmlns:cx3="http://schemas.microsoft.com/office/drawing/2016/5/9/chartex" xmlns:cx4="http://schemas.microsoft.com/office/drawing/2016/5/10/chartex" xmlns:cx5="http://schemas.microsoft.com/office/drawing/2016/5/11/chartex" xmlns:cx6="http://schemas.microsoft.com/office/drawing/2016/5/12/chartex" xmlns:cx7="http://schemas.microsoft.com/office/drawing/2016/5/13/chartex" xmlns:cx8="http://schemas.microsoft.com/office/drawing/2016/5/14/chartex" xmlns:mc="http://schemas.openxmlformats.org/markup-compatibility/2006" xmlns:aink="http://schemas.microsoft.com/office/drawing/2016/ink" xmlns:am3d="http://schemas.microsoft.com/office/drawing/2017/model3d" xmlns:o="urn:schemas-microsoft-com:office:office" xmlns:oel="http://schemas.microsoft.com/office/2019/extlst" xmlns:r="http://schemas.openxmlformats.org/officeDocument/2006/relationships" xmlns:m="http://schemas.openxmlformats.org/officeDocument/2006/math" xmlns:v="urn:schemas-microsoft-com:vml" xmlns:wp14="http://schemas.microsoft.com/office/word/2010/wordprocessingDrawing" xmlns:wp="http://schemas.openxmlformats.org/drawingml/2006/wordprocessingDrawing" xmlns:w10="urn:schemas-microsoft-com:office:word" xmlns:w="http://schemas.openxmlformats.org/wordprocessingml/2006/main" xmlns:w14="http://schemas.microsoft.com/office/word/2010/wordml" xmlns:w15="http://schemas.microsoft.com/office/word/2012/wordml" xmlns:w16cex="http://schemas.microsoft.com/office/word/2018/wordml/cex" xmlns:w16cid="http://schemas.microsoft.com/office/word/2016/wordml/cid" xmlns:w16="http://schemas.microsoft.com/office/word/2018/wordml" xmlns:w16du="http://schemas.microsoft.com/office/word/2023/wordml/word16du" xmlns:w16sdtdh="http://schemas.microsoft.com/office/word/2020/wordml/sdtdatahash" xmlns:w16se="http://schemas.microsoft.com/office/word/2015/wordml/symex" xmlns:wpg="http://schemas.microsoft.com/office/word/2010/wordprocessingGroup" xmlns:wpi="http://schemas.microsoft.com/office/word/2010/wordprocessingInk" xmlns:wne="http://schemas.microsoft.com/office/word/2006/wordml" xmlns:wps="http://schemas.microsoft.com/office/word/2010/wordprocessingShape" mc:Ignorable="w14 w15 w16se w16cid w16 w16cex w16sdtdh w16du wp14">
   <w:p>
     <w:pPr>
-      <w:pStyle w:val="Piedepgina"/>
+      <w:pStyle w:val="Footer"/>
       <w:tabs>
         <w:tab w:val="clear" w:pos="8640"/>
         <w:tab w:val="right" w:pos="9923"/>
@@ -2495,38 +3001,29 @@
       </w:rPr>
       <w:tab/>
     </w:r>
-    <w:proofErr w:type="spellStart"/>
     <w:r>
       <w:rPr>
         <w:rFonts w:ascii="Tahoma" w:hAnsi="Tahoma"/>
         <w:lang w:val="fr-FR"/>
       </w:rPr>
-      <w:t>Duoc</w:t>
-    </w:r>
-    <w:proofErr w:type="spellEnd"/>
-    <w:r>
-      <w:rPr>
-        <w:rFonts w:ascii="Tahoma" w:hAnsi="Tahoma"/>
-        <w:lang w:val="fr-FR"/>
-      </w:rPr>
-      <w:t xml:space="preserve"> UC</w:t>
+      <w:t>Duoc UC</w:t>
     </w:r>
   </w:p>
 </w:ftr>
 </file>
 
 <file path=word/footer3.xml><?xml version="1.0" encoding="utf-8"?>
-<w:ftr xmlns:wpc="http://schemas.microsoft.com/office/word/2010/wordprocessingCanvas" xmlns:cx="http://schemas.microsoft.com/office/drawing/2014/chartex" xmlns:cx1="http://schemas.microsoft.com/office/drawing/2015/9/8/chartex" xmlns:cx2="http://schemas.microsoft.com/office/drawing/2015/10/21/chartex" xmlns:cx3="http://schemas.microsoft.com/office/drawing/2016/5/9/chartex" xmlns:cx4="http://schemas.microsoft.com/office/drawing/2016/5/10/chartex" xmlns:cx5="http://schemas.microsoft.com/office/drawing/2016/5/11/chartex" xmlns:cx6="http://schemas.microsoft.com/office/drawing/2016/5/12/chartex" xmlns:cx7="http://schemas.microsoft.com/office/drawing/2016/5/13/chartex" xmlns:cx8="http://schemas.microsoft.com/office/drawing/2016/5/14/chartex" xmlns:mc="http://schemas.openxmlformats.org/markup-compatibility/2006" xmlns:aink="http://schemas.microsoft.com/office/drawing/2016/ink" xmlns:am3d="http://schemas.microsoft.com/office/drawing/2017/model3d" xmlns:o="urn:schemas-microsoft-com:office:office" xmlns:oel="http://schemas.microsoft.com/office/2019/extlst" xmlns:r="http://schemas.openxmlformats.org/officeDocument/2006/relationships" xmlns:m="http://schemas.openxmlformats.org/officeDocument/2006/math" xmlns:v="urn:schemas-microsoft-com:vml" xmlns:wp14="http://schemas.microsoft.com/office/word/2010/wordprocessingDrawing" xmlns:wp="http://schemas.openxmlformats.org/drawingml/2006/wordprocessingDrawing" xmlns:w10="urn:schemas-microsoft-com:office:word" xmlns:w="http://schemas.openxmlformats.org/wordprocessingml/2006/main" xmlns:w14="http://schemas.microsoft.com/office/word/2010/wordml" xmlns:w15="http://schemas.microsoft.com/office/word/2012/wordml" xmlns:w16cex="http://schemas.microsoft.com/office/word/2018/wordml/cex" xmlns:w16cid="http://schemas.microsoft.com/office/word/2016/wordml/cid" xmlns:w16="http://schemas.microsoft.com/office/word/2018/wordml" xmlns:w16sdtdh="http://schemas.microsoft.com/office/word/2020/wordml/sdtdatahash" xmlns:w16se="http://schemas.microsoft.com/office/word/2015/wordml/symex" xmlns:wpg="http://schemas.microsoft.com/office/word/2010/wordprocessingGroup" xmlns:wpi="http://schemas.microsoft.com/office/word/2010/wordprocessingInk" xmlns:wne="http://schemas.microsoft.com/office/word/2006/wordml" xmlns:wps="http://schemas.microsoft.com/office/word/2010/wordprocessingShape" mc:Ignorable="w14 w15 w16se w16cid w16 w16cex w16sdtdh wp14">
+<w:ftr xmlns:wpc="http://schemas.microsoft.com/office/word/2010/wordprocessingCanvas" xmlns:cx="http://schemas.microsoft.com/office/drawing/2014/chartex" xmlns:cx1="http://schemas.microsoft.com/office/drawing/2015/9/8/chartex" xmlns:cx2="http://schemas.microsoft.com/office/drawing/2015/10/21/chartex" xmlns:cx3="http://schemas.microsoft.com/office/drawing/2016/5/9/chartex" xmlns:cx4="http://schemas.microsoft.com/office/drawing/2016/5/10/chartex" xmlns:cx5="http://schemas.microsoft.com/office/drawing/2016/5/11/chartex" xmlns:cx6="http://schemas.microsoft.com/office/drawing/2016/5/12/chartex" xmlns:cx7="http://schemas.microsoft.com/office/drawing/2016/5/13/chartex" xmlns:cx8="http://schemas.microsoft.com/office/drawing/2016/5/14/chartex" xmlns:mc="http://schemas.openxmlformats.org/markup-compatibility/2006" xmlns:aink="http://schemas.microsoft.com/office/drawing/2016/ink" xmlns:am3d="http://schemas.microsoft.com/office/drawing/2017/model3d" xmlns:o="urn:schemas-microsoft-com:office:office" xmlns:oel="http://schemas.microsoft.com/office/2019/extlst" xmlns:r="http://schemas.openxmlformats.org/officeDocument/2006/relationships" xmlns:m="http://schemas.openxmlformats.org/officeDocument/2006/math" xmlns:v="urn:schemas-microsoft-com:vml" xmlns:wp14="http://schemas.microsoft.com/office/word/2010/wordprocessingDrawing" xmlns:wp="http://schemas.openxmlformats.org/drawingml/2006/wordprocessingDrawing" xmlns:w10="urn:schemas-microsoft-com:office:word" xmlns:w="http://schemas.openxmlformats.org/wordprocessingml/2006/main" xmlns:w14="http://schemas.microsoft.com/office/word/2010/wordml" xmlns:w15="http://schemas.microsoft.com/office/word/2012/wordml" xmlns:w16cex="http://schemas.microsoft.com/office/word/2018/wordml/cex" xmlns:w16cid="http://schemas.microsoft.com/office/word/2016/wordml/cid" xmlns:w16="http://schemas.microsoft.com/office/word/2018/wordml" xmlns:w16du="http://schemas.microsoft.com/office/word/2023/wordml/word16du" xmlns:w16sdtdh="http://schemas.microsoft.com/office/word/2020/wordml/sdtdatahash" xmlns:w16se="http://schemas.microsoft.com/office/word/2015/wordml/symex" xmlns:wpg="http://schemas.microsoft.com/office/word/2010/wordprocessingGroup" xmlns:wpi="http://schemas.microsoft.com/office/word/2010/wordprocessingInk" xmlns:wne="http://schemas.microsoft.com/office/word/2006/wordml" xmlns:wps="http://schemas.microsoft.com/office/word/2010/wordprocessingShape" mc:Ignorable="w14 w15 w16se w16cid w16 w16cex w16sdtdh w16du wp14">
   <w:p>
     <w:pPr>
-      <w:pStyle w:val="Piedepgina"/>
+      <w:pStyle w:val="Footer"/>
     </w:pPr>
   </w:p>
 </w:ftr>
 </file>
 
 <file path=word/footnotes.xml><?xml version="1.0" encoding="utf-8"?>
-<w:footnotes xmlns:wpc="http://schemas.microsoft.com/office/word/2010/wordprocessingCanvas" xmlns:cx="http://schemas.microsoft.com/office/drawing/2014/chartex" xmlns:cx1="http://schemas.microsoft.com/office/drawing/2015/9/8/chartex" xmlns:cx2="http://schemas.microsoft.com/office/drawing/2015/10/21/chartex" xmlns:cx3="http://schemas.microsoft.com/office/drawing/2016/5/9/chartex" xmlns:cx4="http://schemas.microsoft.com/office/drawing/2016/5/10/chartex" xmlns:cx5="http://schemas.microsoft.com/office/drawing/2016/5/11/chartex" xmlns:cx6="http://schemas.microsoft.com/office/drawing/2016/5/12/chartex" xmlns:cx7="http://schemas.microsoft.com/office/drawing/2016/5/13/chartex" xmlns:cx8="http://schemas.microsoft.com/office/drawing/2016/5/14/chartex" xmlns:mc="http://schemas.openxmlformats.org/markup-compatibility/2006" xmlns:aink="http://schemas.microsoft.com/office/drawing/2016/ink" xmlns:am3d="http://schemas.microsoft.com/office/drawing/2017/model3d" xmlns:o="urn:schemas-microsoft-com:office:office" xmlns:oel="http://schemas.microsoft.com/office/2019/extlst" xmlns:r="http://schemas.openxmlformats.org/officeDocument/2006/relationships" xmlns:m="http://schemas.openxmlformats.org/officeDocument/2006/math" xmlns:v="urn:schemas-microsoft-com:vml" xmlns:wp14="http://schemas.microsoft.com/office/word/2010/wordprocessingDrawing" xmlns:wp="http://schemas.openxmlformats.org/drawingml/2006/wordprocessingDrawing" xmlns:w10="urn:schemas-microsoft-com:office:word" xmlns:w="http://schemas.openxmlformats.org/wordprocessingml/2006/main" xmlns:w14="http://schemas.microsoft.com/office/word/2010/wordml" xmlns:w15="http://schemas.microsoft.com/office/word/2012/wordml" xmlns:w16cex="http://schemas.microsoft.com/office/word/2018/wordml/cex" xmlns:w16cid="http://schemas.microsoft.com/office/word/2016/wordml/cid" xmlns:w16="http://schemas.microsoft.com/office/word/2018/wordml" xmlns:w16sdtdh="http://schemas.microsoft.com/office/word/2020/wordml/sdtdatahash" xmlns:w16se="http://schemas.microsoft.com/office/word/2015/wordml/symex" xmlns:wpg="http://schemas.microsoft.com/office/word/2010/wordprocessingGroup" xmlns:wpi="http://schemas.microsoft.com/office/word/2010/wordprocessingInk" xmlns:wne="http://schemas.microsoft.com/office/word/2006/wordml" xmlns:wps="http://schemas.microsoft.com/office/word/2010/wordprocessingShape" mc:Ignorable="w14 w15 w16se w16cid w16 w16cex w16sdtdh wp14">
+<w:footnotes xmlns:wpc="http://schemas.microsoft.com/office/word/2010/wordprocessingCanvas" xmlns:cx="http://schemas.microsoft.com/office/drawing/2014/chartex" xmlns:cx1="http://schemas.microsoft.com/office/drawing/2015/9/8/chartex" xmlns:cx2="http://schemas.microsoft.com/office/drawing/2015/10/21/chartex" xmlns:cx3="http://schemas.microsoft.com/office/drawing/2016/5/9/chartex" xmlns:cx4="http://schemas.microsoft.com/office/drawing/2016/5/10/chartex" xmlns:cx5="http://schemas.microsoft.com/office/drawing/2016/5/11/chartex" xmlns:cx6="http://schemas.microsoft.com/office/drawing/2016/5/12/chartex" xmlns:cx7="http://schemas.microsoft.com/office/drawing/2016/5/13/chartex" xmlns:cx8="http://schemas.microsoft.com/office/drawing/2016/5/14/chartex" xmlns:mc="http://schemas.openxmlformats.org/markup-compatibility/2006" xmlns:aink="http://schemas.microsoft.com/office/drawing/2016/ink" xmlns:am3d="http://schemas.microsoft.com/office/drawing/2017/model3d" xmlns:o="urn:schemas-microsoft-com:office:office" xmlns:oel="http://schemas.microsoft.com/office/2019/extlst" xmlns:r="http://schemas.openxmlformats.org/officeDocument/2006/relationships" xmlns:m="http://schemas.openxmlformats.org/officeDocument/2006/math" xmlns:v="urn:schemas-microsoft-com:vml" xmlns:wp14="http://schemas.microsoft.com/office/word/2010/wordprocessingDrawing" xmlns:wp="http://schemas.openxmlformats.org/drawingml/2006/wordprocessingDrawing" xmlns:w10="urn:schemas-microsoft-com:office:word" xmlns:w="http://schemas.openxmlformats.org/wordprocessingml/2006/main" xmlns:w14="http://schemas.microsoft.com/office/word/2010/wordml" xmlns:w15="http://schemas.microsoft.com/office/word/2012/wordml" xmlns:w16cex="http://schemas.microsoft.com/office/word/2018/wordml/cex" xmlns:w16cid="http://schemas.microsoft.com/office/word/2016/wordml/cid" xmlns:w16="http://schemas.microsoft.com/office/word/2018/wordml" xmlns:w16du="http://schemas.microsoft.com/office/word/2023/wordml/word16du" xmlns:w16sdtdh="http://schemas.microsoft.com/office/word/2020/wordml/sdtdatahash" xmlns:w16se="http://schemas.microsoft.com/office/word/2015/wordml/symex" xmlns:wpg="http://schemas.microsoft.com/office/word/2010/wordprocessingGroup" xmlns:wpi="http://schemas.microsoft.com/office/word/2010/wordprocessingInk" xmlns:wne="http://schemas.microsoft.com/office/word/2006/wordml" xmlns:wps="http://schemas.microsoft.com/office/word/2010/wordprocessingShape" mc:Ignorable="w14 w15 w16se w16cid w16 w16cex w16sdtdh w16du wp14">
   <w:footnote w:type="separator" w:id="-1">
     <w:p>
       <w:r>
@@ -2545,13 +3042,13 @@
 </file>
 
 <file path=word/header1.xml><?xml version="1.0" encoding="utf-8"?>
-<w:hdr xmlns:wpc="http://schemas.microsoft.com/office/word/2010/wordprocessingCanvas" xmlns:cx="http://schemas.microsoft.com/office/drawing/2014/chartex" xmlns:cx1="http://schemas.microsoft.com/office/drawing/2015/9/8/chartex" xmlns:cx2="http://schemas.microsoft.com/office/drawing/2015/10/21/chartex" xmlns:cx3="http://schemas.microsoft.com/office/drawing/2016/5/9/chartex" xmlns:cx4="http://schemas.microsoft.com/office/drawing/2016/5/10/chartex" xmlns:cx5="http://schemas.microsoft.com/office/drawing/2016/5/11/chartex" xmlns:cx6="http://schemas.microsoft.com/office/drawing/2016/5/12/chartex" xmlns:cx7="http://schemas.microsoft.com/office/drawing/2016/5/13/chartex" xmlns:cx8="http://schemas.microsoft.com/office/drawing/2016/5/14/chartex" xmlns:mc="http://schemas.openxmlformats.org/markup-compatibility/2006" xmlns:aink="http://schemas.microsoft.com/office/drawing/2016/ink" xmlns:am3d="http://schemas.microsoft.com/office/drawing/2017/model3d" xmlns:o="urn:schemas-microsoft-com:office:office" xmlns:oel="http://schemas.microsoft.com/office/2019/extlst" xmlns:r="http://schemas.openxmlformats.org/officeDocument/2006/relationships" xmlns:m="http://schemas.openxmlformats.org/officeDocument/2006/math" xmlns:v="urn:schemas-microsoft-com:vml" xmlns:wp14="http://schemas.microsoft.com/office/word/2010/wordprocessingDrawing" xmlns:wp="http://schemas.openxmlformats.org/drawingml/2006/wordprocessingDrawing" xmlns:w10="urn:schemas-microsoft-com:office:word" xmlns:w="http://schemas.openxmlformats.org/wordprocessingml/2006/main" xmlns:w14="http://schemas.microsoft.com/office/word/2010/wordml" xmlns:w15="http://schemas.microsoft.com/office/word/2012/wordml" xmlns:w16cex="http://schemas.microsoft.com/office/word/2018/wordml/cex" xmlns:w16cid="http://schemas.microsoft.com/office/word/2016/wordml/cid" xmlns:w16="http://schemas.microsoft.com/office/word/2018/wordml" xmlns:w16sdtdh="http://schemas.microsoft.com/office/word/2020/wordml/sdtdatahash" xmlns:w16se="http://schemas.microsoft.com/office/word/2015/wordml/symex" xmlns:wpg="http://schemas.microsoft.com/office/word/2010/wordprocessingGroup" xmlns:wpi="http://schemas.microsoft.com/office/word/2010/wordprocessingInk" xmlns:wne="http://schemas.microsoft.com/office/word/2006/wordml" xmlns:wps="http://schemas.microsoft.com/office/word/2010/wordprocessingShape" mc:Ignorable="w14 w15 w16se w16cid w16 w16cex w16sdtdh wp14">
+<w:hdr xmlns:wpc="http://schemas.microsoft.com/office/word/2010/wordprocessingCanvas" xmlns:cx="http://schemas.microsoft.com/office/drawing/2014/chartex" xmlns:cx1="http://schemas.microsoft.com/office/drawing/2015/9/8/chartex" xmlns:cx2="http://schemas.microsoft.com/office/drawing/2015/10/21/chartex" xmlns:cx3="http://schemas.microsoft.com/office/drawing/2016/5/9/chartex" xmlns:cx4="http://schemas.microsoft.com/office/drawing/2016/5/10/chartex" xmlns:cx5="http://schemas.microsoft.com/office/drawing/2016/5/11/chartex" xmlns:cx6="http://schemas.microsoft.com/office/drawing/2016/5/12/chartex" xmlns:cx7="http://schemas.microsoft.com/office/drawing/2016/5/13/chartex" xmlns:cx8="http://schemas.microsoft.com/office/drawing/2016/5/14/chartex" xmlns:mc="http://schemas.openxmlformats.org/markup-compatibility/2006" xmlns:aink="http://schemas.microsoft.com/office/drawing/2016/ink" xmlns:am3d="http://schemas.microsoft.com/office/drawing/2017/model3d" xmlns:o="urn:schemas-microsoft-com:office:office" xmlns:oel="http://schemas.microsoft.com/office/2019/extlst" xmlns:r="http://schemas.openxmlformats.org/officeDocument/2006/relationships" xmlns:m="http://schemas.openxmlformats.org/officeDocument/2006/math" xmlns:v="urn:schemas-microsoft-com:vml" xmlns:wp14="http://schemas.microsoft.com/office/word/2010/wordprocessingDrawing" xmlns:wp="http://schemas.openxmlformats.org/drawingml/2006/wordprocessingDrawing" xmlns:w10="urn:schemas-microsoft-com:office:word" xmlns:w="http://schemas.openxmlformats.org/wordprocessingml/2006/main" xmlns:w14="http://schemas.microsoft.com/office/word/2010/wordml" xmlns:w15="http://schemas.microsoft.com/office/word/2012/wordml" xmlns:w16cex="http://schemas.microsoft.com/office/word/2018/wordml/cex" xmlns:w16cid="http://schemas.microsoft.com/office/word/2016/wordml/cid" xmlns:w16="http://schemas.microsoft.com/office/word/2018/wordml" xmlns:w16du="http://schemas.microsoft.com/office/word/2023/wordml/word16du" xmlns:w16sdtdh="http://schemas.microsoft.com/office/word/2020/wordml/sdtdatahash" xmlns:w16se="http://schemas.microsoft.com/office/word/2015/wordml/symex" xmlns:wpg="http://schemas.microsoft.com/office/word/2010/wordprocessingGroup" xmlns:wpi="http://schemas.microsoft.com/office/word/2010/wordprocessingInk" xmlns:wne="http://schemas.microsoft.com/office/word/2006/wordml" xmlns:wps="http://schemas.microsoft.com/office/word/2010/wordprocessingShape" mc:Ignorable="w14 w15 w16se w16cid w16 w16cex w16sdtdh w16du wp14">
   <w:p/>
 </w:hdr>
 </file>
 
 <file path=word/header2.xml><?xml version="1.0" encoding="utf-8"?>
-<w:hdr xmlns:wpc="http://schemas.microsoft.com/office/word/2010/wordprocessingCanvas" xmlns:cx="http://schemas.microsoft.com/office/drawing/2014/chartex" xmlns:cx1="http://schemas.microsoft.com/office/drawing/2015/9/8/chartex" xmlns:cx2="http://schemas.microsoft.com/office/drawing/2015/10/21/chartex" xmlns:cx3="http://schemas.microsoft.com/office/drawing/2016/5/9/chartex" xmlns:cx4="http://schemas.microsoft.com/office/drawing/2016/5/10/chartex" xmlns:cx5="http://schemas.microsoft.com/office/drawing/2016/5/11/chartex" xmlns:cx6="http://schemas.microsoft.com/office/drawing/2016/5/12/chartex" xmlns:cx7="http://schemas.microsoft.com/office/drawing/2016/5/13/chartex" xmlns:cx8="http://schemas.microsoft.com/office/drawing/2016/5/14/chartex" xmlns:mc="http://schemas.openxmlformats.org/markup-compatibility/2006" xmlns:aink="http://schemas.microsoft.com/office/drawing/2016/ink" xmlns:am3d="http://schemas.microsoft.com/office/drawing/2017/model3d" xmlns:o="urn:schemas-microsoft-com:office:office" xmlns:oel="http://schemas.microsoft.com/office/2019/extlst" xmlns:r="http://schemas.openxmlformats.org/officeDocument/2006/relationships" xmlns:m="http://schemas.openxmlformats.org/officeDocument/2006/math" xmlns:v="urn:schemas-microsoft-com:vml" xmlns:wp14="http://schemas.microsoft.com/office/word/2010/wordprocessingDrawing" xmlns:wp="http://schemas.openxmlformats.org/drawingml/2006/wordprocessingDrawing" xmlns:w10="urn:schemas-microsoft-com:office:word" xmlns:w="http://schemas.openxmlformats.org/wordprocessingml/2006/main" xmlns:w14="http://schemas.microsoft.com/office/word/2010/wordml" xmlns:w15="http://schemas.microsoft.com/office/word/2012/wordml" xmlns:w16cex="http://schemas.microsoft.com/office/word/2018/wordml/cex" xmlns:w16cid="http://schemas.microsoft.com/office/word/2016/wordml/cid" xmlns:w16="http://schemas.microsoft.com/office/word/2018/wordml" xmlns:w16sdtdh="http://schemas.microsoft.com/office/word/2020/wordml/sdtdatahash" xmlns:w16se="http://schemas.microsoft.com/office/word/2015/wordml/symex" xmlns:wpg="http://schemas.microsoft.com/office/word/2010/wordprocessingGroup" xmlns:wpi="http://schemas.microsoft.com/office/word/2010/wordprocessingInk" xmlns:wne="http://schemas.microsoft.com/office/word/2006/wordml" xmlns:wps="http://schemas.microsoft.com/office/word/2010/wordprocessingShape" mc:Ignorable="w14 w15 w16se w16cid w16 w16cex w16sdtdh wp14">
+<w:hdr xmlns:wpc="http://schemas.microsoft.com/office/word/2010/wordprocessingCanvas" xmlns:cx="http://schemas.microsoft.com/office/drawing/2014/chartex" xmlns:cx1="http://schemas.microsoft.com/office/drawing/2015/9/8/chartex" xmlns:cx2="http://schemas.microsoft.com/office/drawing/2015/10/21/chartex" xmlns:cx3="http://schemas.microsoft.com/office/drawing/2016/5/9/chartex" xmlns:cx4="http://schemas.microsoft.com/office/drawing/2016/5/10/chartex" xmlns:cx5="http://schemas.microsoft.com/office/drawing/2016/5/11/chartex" xmlns:cx6="http://schemas.microsoft.com/office/drawing/2016/5/12/chartex" xmlns:cx7="http://schemas.microsoft.com/office/drawing/2016/5/13/chartex" xmlns:cx8="http://schemas.microsoft.com/office/drawing/2016/5/14/chartex" xmlns:mc="http://schemas.openxmlformats.org/markup-compatibility/2006" xmlns:aink="http://schemas.microsoft.com/office/drawing/2016/ink" xmlns:am3d="http://schemas.microsoft.com/office/drawing/2017/model3d" xmlns:o="urn:schemas-microsoft-com:office:office" xmlns:oel="http://schemas.microsoft.com/office/2019/extlst" xmlns:r="http://schemas.openxmlformats.org/officeDocument/2006/relationships" xmlns:m="http://schemas.openxmlformats.org/officeDocument/2006/math" xmlns:v="urn:schemas-microsoft-com:vml" xmlns:wp14="http://schemas.microsoft.com/office/word/2010/wordprocessingDrawing" xmlns:wp="http://schemas.openxmlformats.org/drawingml/2006/wordprocessingDrawing" xmlns:w10="urn:schemas-microsoft-com:office:word" xmlns:w="http://schemas.openxmlformats.org/wordprocessingml/2006/main" xmlns:w14="http://schemas.microsoft.com/office/word/2010/wordml" xmlns:w15="http://schemas.microsoft.com/office/word/2012/wordml" xmlns:w16cex="http://schemas.microsoft.com/office/word/2018/wordml/cex" xmlns:w16cid="http://schemas.microsoft.com/office/word/2016/wordml/cid" xmlns:w16="http://schemas.microsoft.com/office/word/2018/wordml" xmlns:w16du="http://schemas.microsoft.com/office/word/2023/wordml/word16du" xmlns:w16sdtdh="http://schemas.microsoft.com/office/word/2020/wordml/sdtdatahash" xmlns:w16se="http://schemas.microsoft.com/office/word/2015/wordml/symex" xmlns:wpg="http://schemas.microsoft.com/office/word/2010/wordprocessingGroup" xmlns:wpi="http://schemas.microsoft.com/office/word/2010/wordprocessingInk" xmlns:wne="http://schemas.microsoft.com/office/word/2006/wordml" xmlns:wps="http://schemas.microsoft.com/office/word/2010/wordprocessingShape" mc:Ignorable="w14 w15 w16se w16cid w16 w16cex w16sdtdh w16du wp14">
   <w:p>
     <w:pPr>
       <w:numPr>
@@ -2683,28 +3180,28 @@
           </w:r>
           <w:r>
             <w:rPr>
-              <w:rStyle w:val="Nmerodepgina"/>
+              <w:rStyle w:val="PageNumber"/>
               <w:rFonts w:ascii="Tahoma" w:hAnsi="Tahoma"/>
             </w:rPr>
             <w:fldChar w:fldCharType="begin"/>
           </w:r>
           <w:r>
             <w:rPr>
-              <w:rStyle w:val="Nmerodepgina"/>
+              <w:rStyle w:val="PageNumber"/>
               <w:rFonts w:ascii="Tahoma" w:hAnsi="Tahoma"/>
             </w:rPr>
             <w:instrText xml:space="preserve"> PAGE </w:instrText>
           </w:r>
           <w:r>
             <w:rPr>
-              <w:rStyle w:val="Nmerodepgina"/>
+              <w:rStyle w:val="PageNumber"/>
               <w:rFonts w:ascii="Tahoma" w:hAnsi="Tahoma"/>
             </w:rPr>
             <w:fldChar w:fldCharType="separate"/>
           </w:r>
           <w:r>
             <w:rPr>
-              <w:rStyle w:val="Nmerodepgina"/>
+              <w:rStyle w:val="PageNumber"/>
               <w:rFonts w:ascii="Tahoma" w:hAnsi="Tahoma"/>
               <w:noProof/>
             </w:rPr>
@@ -2712,42 +3209,42 @@
           </w:r>
           <w:r>
             <w:rPr>
-              <w:rStyle w:val="Nmerodepgina"/>
+              <w:rStyle w:val="PageNumber"/>
               <w:rFonts w:ascii="Tahoma" w:hAnsi="Tahoma"/>
             </w:rPr>
             <w:fldChar w:fldCharType="end"/>
           </w:r>
           <w:r>
             <w:rPr>
-              <w:rStyle w:val="Nmerodepgina"/>
+              <w:rStyle w:val="PageNumber"/>
               <w:rFonts w:ascii="Tahoma" w:hAnsi="Tahoma"/>
             </w:rPr>
             <w:t xml:space="preserve"> de </w:t>
           </w:r>
           <w:r>
             <w:rPr>
-              <w:rStyle w:val="Nmerodepgina"/>
+              <w:rStyle w:val="PageNumber"/>
               <w:rFonts w:ascii="Tahoma" w:hAnsi="Tahoma"/>
             </w:rPr>
             <w:fldChar w:fldCharType="begin"/>
           </w:r>
           <w:r>
             <w:rPr>
-              <w:rStyle w:val="Nmerodepgina"/>
+              <w:rStyle w:val="PageNumber"/>
               <w:rFonts w:ascii="Tahoma" w:hAnsi="Tahoma"/>
             </w:rPr>
             <w:instrText xml:space="preserve"> NUMPAGES </w:instrText>
           </w:r>
           <w:r>
             <w:rPr>
-              <w:rStyle w:val="Nmerodepgina"/>
+              <w:rStyle w:val="PageNumber"/>
               <w:rFonts w:ascii="Tahoma" w:hAnsi="Tahoma"/>
             </w:rPr>
             <w:fldChar w:fldCharType="separate"/>
           </w:r>
           <w:r>
             <w:rPr>
-              <w:rStyle w:val="Nmerodepgina"/>
+              <w:rStyle w:val="PageNumber"/>
               <w:rFonts w:ascii="Tahoma" w:hAnsi="Tahoma"/>
               <w:noProof/>
             </w:rPr>
@@ -2755,7 +3252,7 @@
           </w:r>
           <w:r>
             <w:rPr>
-              <w:rStyle w:val="Nmerodepgina"/>
+              <w:rStyle w:val="PageNumber"/>
               <w:rFonts w:ascii="Tahoma" w:hAnsi="Tahoma"/>
             </w:rPr>
             <w:fldChar w:fldCharType="end"/>
@@ -2776,17 +3273,17 @@
 </file>
 
 <file path=word/header3.xml><?xml version="1.0" encoding="utf-8"?>
-<w:hdr xmlns:wpc="http://schemas.microsoft.com/office/word/2010/wordprocessingCanvas" xmlns:cx="http://schemas.microsoft.com/office/drawing/2014/chartex" xmlns:cx1="http://schemas.microsoft.com/office/drawing/2015/9/8/chartex" xmlns:cx2="http://schemas.microsoft.com/office/drawing/2015/10/21/chartex" xmlns:cx3="http://schemas.microsoft.com/office/drawing/2016/5/9/chartex" xmlns:cx4="http://schemas.microsoft.com/office/drawing/2016/5/10/chartex" xmlns:cx5="http://schemas.microsoft.com/office/drawing/2016/5/11/chartex" xmlns:cx6="http://schemas.microsoft.com/office/drawing/2016/5/12/chartex" xmlns:cx7="http://schemas.microsoft.com/office/drawing/2016/5/13/chartex" xmlns:cx8="http://schemas.microsoft.com/office/drawing/2016/5/14/chartex" xmlns:mc="http://schemas.openxmlformats.org/markup-compatibility/2006" xmlns:aink="http://schemas.microsoft.com/office/drawing/2016/ink" xmlns:am3d="http://schemas.microsoft.com/office/drawing/2017/model3d" xmlns:o="urn:schemas-microsoft-com:office:office" xmlns:oel="http://schemas.microsoft.com/office/2019/extlst" xmlns:r="http://schemas.openxmlformats.org/officeDocument/2006/relationships" xmlns:m="http://schemas.openxmlformats.org/officeDocument/2006/math" xmlns:v="urn:schemas-microsoft-com:vml" xmlns:wp14="http://schemas.microsoft.com/office/word/2010/wordprocessingDrawing" xmlns:wp="http://schemas.openxmlformats.org/drawingml/2006/wordprocessingDrawing" xmlns:w10="urn:schemas-microsoft-com:office:word" xmlns:w="http://schemas.openxmlformats.org/wordprocessingml/2006/main" xmlns:w14="http://schemas.microsoft.com/office/word/2010/wordml" xmlns:w15="http://schemas.microsoft.com/office/word/2012/wordml" xmlns:w16cex="http://schemas.microsoft.com/office/word/2018/wordml/cex" xmlns:w16cid="http://schemas.microsoft.com/office/word/2016/wordml/cid" xmlns:w16="http://schemas.microsoft.com/office/word/2018/wordml" xmlns:w16sdtdh="http://schemas.microsoft.com/office/word/2020/wordml/sdtdatahash" xmlns:w16se="http://schemas.microsoft.com/office/word/2015/wordml/symex" xmlns:wpg="http://schemas.microsoft.com/office/word/2010/wordprocessingGroup" xmlns:wpi="http://schemas.microsoft.com/office/word/2010/wordprocessingInk" xmlns:wne="http://schemas.microsoft.com/office/word/2006/wordml" xmlns:wps="http://schemas.microsoft.com/office/word/2010/wordprocessingShape" mc:Ignorable="w14 w15 w16se w16cid w16 w16cex w16sdtdh wp14">
+<w:hdr xmlns:wpc="http://schemas.microsoft.com/office/word/2010/wordprocessingCanvas" xmlns:cx="http://schemas.microsoft.com/office/drawing/2014/chartex" xmlns:cx1="http://schemas.microsoft.com/office/drawing/2015/9/8/chartex" xmlns:cx2="http://schemas.microsoft.com/office/drawing/2015/10/21/chartex" xmlns:cx3="http://schemas.microsoft.com/office/drawing/2016/5/9/chartex" xmlns:cx4="http://schemas.microsoft.com/office/drawing/2016/5/10/chartex" xmlns:cx5="http://schemas.microsoft.com/office/drawing/2016/5/11/chartex" xmlns:cx6="http://schemas.microsoft.com/office/drawing/2016/5/12/chartex" xmlns:cx7="http://schemas.microsoft.com/office/drawing/2016/5/13/chartex" xmlns:cx8="http://schemas.microsoft.com/office/drawing/2016/5/14/chartex" xmlns:mc="http://schemas.openxmlformats.org/markup-compatibility/2006" xmlns:aink="http://schemas.microsoft.com/office/drawing/2016/ink" xmlns:am3d="http://schemas.microsoft.com/office/drawing/2017/model3d" xmlns:o="urn:schemas-microsoft-com:office:office" xmlns:oel="http://schemas.microsoft.com/office/2019/extlst" xmlns:r="http://schemas.openxmlformats.org/officeDocument/2006/relationships" xmlns:m="http://schemas.openxmlformats.org/officeDocument/2006/math" xmlns:v="urn:schemas-microsoft-com:vml" xmlns:wp14="http://schemas.microsoft.com/office/word/2010/wordprocessingDrawing" xmlns:wp="http://schemas.openxmlformats.org/drawingml/2006/wordprocessingDrawing" xmlns:w10="urn:schemas-microsoft-com:office:word" xmlns:w="http://schemas.openxmlformats.org/wordprocessingml/2006/main" xmlns:w14="http://schemas.microsoft.com/office/word/2010/wordml" xmlns:w15="http://schemas.microsoft.com/office/word/2012/wordml" xmlns:w16cex="http://schemas.microsoft.com/office/word/2018/wordml/cex" xmlns:w16cid="http://schemas.microsoft.com/office/word/2016/wordml/cid" xmlns:w16="http://schemas.microsoft.com/office/word/2018/wordml" xmlns:w16du="http://schemas.microsoft.com/office/word/2023/wordml/word16du" xmlns:w16sdtdh="http://schemas.microsoft.com/office/word/2020/wordml/sdtdatahash" xmlns:w16se="http://schemas.microsoft.com/office/word/2015/wordml/symex" xmlns:wpg="http://schemas.microsoft.com/office/word/2010/wordprocessingGroup" xmlns:wpi="http://schemas.microsoft.com/office/word/2010/wordprocessingInk" xmlns:wne="http://schemas.microsoft.com/office/word/2006/wordml" xmlns:wps="http://schemas.microsoft.com/office/word/2010/wordprocessingShape" mc:Ignorable="w14 w15 w16se w16cid w16 w16cex w16sdtdh w16du wp14">
   <w:p>
     <w:pPr>
-      <w:pStyle w:val="Encabezado"/>
+      <w:pStyle w:val="Header"/>
     </w:pPr>
   </w:p>
 </w:hdr>
 </file>
 
 <file path=word/numbering.xml><?xml version="1.0" encoding="utf-8"?>
-<w:numbering xmlns:wpc="http://schemas.microsoft.com/office/word/2010/wordprocessingCanvas" xmlns:cx="http://schemas.microsoft.com/office/drawing/2014/chartex" xmlns:cx1="http://schemas.microsoft.com/office/drawing/2015/9/8/chartex" xmlns:cx2="http://schemas.microsoft.com/office/drawing/2015/10/21/chartex" xmlns:cx3="http://schemas.microsoft.com/office/drawing/2016/5/9/chartex" xmlns:cx4="http://schemas.microsoft.com/office/drawing/2016/5/10/chartex" xmlns:cx5="http://schemas.microsoft.com/office/drawing/2016/5/11/chartex" xmlns:cx6="http://schemas.microsoft.com/office/drawing/2016/5/12/chartex" xmlns:cx7="http://schemas.microsoft.com/office/drawing/2016/5/13/chartex" xmlns:cx8="http://schemas.microsoft.com/office/drawing/2016/5/14/chartex" xmlns:mc="http://schemas.openxmlformats.org/markup-compatibility/2006" xmlns:aink="http://schemas.microsoft.com/office/drawing/2016/ink" xmlns:am3d="http://schemas.microsoft.com/office/drawing/2017/model3d" xmlns:o="urn:schemas-microsoft-com:office:office" xmlns:oel="http://schemas.microsoft.com/office/2019/extlst" xmlns:r="http://schemas.openxmlformats.org/officeDocument/2006/relationships" xmlns:m="http://schemas.openxmlformats.org/officeDocument/2006/math" xmlns:v="urn:schemas-microsoft-com:vml" xmlns:wp14="http://schemas.microsoft.com/office/word/2010/wordprocessingDrawing" xmlns:wp="http://schemas.openxmlformats.org/drawingml/2006/wordprocessingDrawing" xmlns:w10="urn:schemas-microsoft-com:office:word" xmlns:w="http://schemas.openxmlformats.org/wordprocessingml/2006/main" xmlns:w14="http://schemas.microsoft.com/office/word/2010/wordml" xmlns:w15="http://schemas.microsoft.com/office/word/2012/wordml" xmlns:w16cex="http://schemas.microsoft.com/office/word/2018/wordml/cex" xmlns:w16cid="http://schemas.microsoft.com/office/word/2016/wordml/cid" xmlns:w16="http://schemas.microsoft.com/office/word/2018/wordml" xmlns:w16sdtdh="http://schemas.microsoft.com/office/word/2020/wordml/sdtdatahash" xmlns:w16se="http://schemas.microsoft.com/office/word/2015/wordml/symex" xmlns:wpg="http://schemas.microsoft.com/office/word/2010/wordprocessingGroup" xmlns:wpi="http://schemas.microsoft.com/office/word/2010/wordprocessingInk" xmlns:wne="http://schemas.microsoft.com/office/word/2006/wordml" xmlns:wps="http://schemas.microsoft.com/office/word/2010/wordprocessingShape" mc:Ignorable="w14 w15 w16se w16cid w16 w16cex w16sdtdh wp14">
+<w:numbering xmlns:wpc="http://schemas.microsoft.com/office/word/2010/wordprocessingCanvas" xmlns:cx="http://schemas.microsoft.com/office/drawing/2014/chartex" xmlns:cx1="http://schemas.microsoft.com/office/drawing/2015/9/8/chartex" xmlns:cx2="http://schemas.microsoft.com/office/drawing/2015/10/21/chartex" xmlns:cx3="http://schemas.microsoft.com/office/drawing/2016/5/9/chartex" xmlns:cx4="http://schemas.microsoft.com/office/drawing/2016/5/10/chartex" xmlns:cx5="http://schemas.microsoft.com/office/drawing/2016/5/11/chartex" xmlns:cx6="http://schemas.microsoft.com/office/drawing/2016/5/12/chartex" xmlns:cx7="http://schemas.microsoft.com/office/drawing/2016/5/13/chartex" xmlns:cx8="http://schemas.microsoft.com/office/drawing/2016/5/14/chartex" xmlns:mc="http://schemas.openxmlformats.org/markup-compatibility/2006" xmlns:aink="http://schemas.microsoft.com/office/drawing/2016/ink" xmlns:am3d="http://schemas.microsoft.com/office/drawing/2017/model3d" xmlns:o="urn:schemas-microsoft-com:office:office" xmlns:oel="http://schemas.microsoft.com/office/2019/extlst" xmlns:r="http://schemas.openxmlformats.org/officeDocument/2006/relationships" xmlns:m="http://schemas.openxmlformats.org/officeDocument/2006/math" xmlns:v="urn:schemas-microsoft-com:vml" xmlns:wp14="http://schemas.microsoft.com/office/word/2010/wordprocessingDrawing" xmlns:wp="http://schemas.openxmlformats.org/drawingml/2006/wordprocessingDrawing" xmlns:w10="urn:schemas-microsoft-com:office:word" xmlns:w="http://schemas.openxmlformats.org/wordprocessingml/2006/main" xmlns:w14="http://schemas.microsoft.com/office/word/2010/wordml" xmlns:w15="http://schemas.microsoft.com/office/word/2012/wordml" xmlns:w16cex="http://schemas.microsoft.com/office/word/2018/wordml/cex" xmlns:w16cid="http://schemas.microsoft.com/office/word/2016/wordml/cid" xmlns:w16="http://schemas.microsoft.com/office/word/2018/wordml" xmlns:w16du="http://schemas.microsoft.com/office/word/2023/wordml/word16du" xmlns:w16sdtdh="http://schemas.microsoft.com/office/word/2020/wordml/sdtdatahash" xmlns:w16se="http://schemas.microsoft.com/office/word/2015/wordml/symex" xmlns:wpg="http://schemas.microsoft.com/office/word/2010/wordprocessingGroup" xmlns:wpi="http://schemas.microsoft.com/office/word/2010/wordprocessingInk" xmlns:wne="http://schemas.microsoft.com/office/word/2006/wordml" xmlns:wps="http://schemas.microsoft.com/office/word/2010/wordprocessingShape" mc:Ignorable="w14 w15 w16se w16cid w16 w16cex w16sdtdh w16du wp14">
   <w:abstractNum w:abstractNumId="0" w15:restartNumberingAfterBreak="0">
     <w:nsid w:val="FFFFFFFB"/>
     <w:multiLevelType w:val="multilevel"/>
@@ -2794,7 +3291,7 @@
     <w:lvl w:ilvl="0">
       <w:start w:val="1"/>
       <w:numFmt w:val="decimal"/>
-      <w:pStyle w:val="Ttulo1"/>
+      <w:pStyle w:val="Heading1"/>
       <w:lvlText w:val="%1."/>
       <w:legacy w:legacy="1" w:legacySpace="144" w:legacyIndent="0"/>
       <w:lvlJc w:val="left"/>
@@ -2802,7 +3299,7 @@
     <w:lvl w:ilvl="1">
       <w:start w:val="1"/>
       <w:numFmt w:val="decimal"/>
-      <w:pStyle w:val="Ttulo2"/>
+      <w:pStyle w:val="Heading2"/>
       <w:lvlText w:val="%1.%2"/>
       <w:legacy w:legacy="1" w:legacySpace="144" w:legacyIndent="0"/>
       <w:lvlJc w:val="left"/>
@@ -2810,7 +3307,7 @@
     <w:lvl w:ilvl="2">
       <w:start w:val="1"/>
       <w:numFmt w:val="decimal"/>
-      <w:pStyle w:val="Ttulo3"/>
+      <w:pStyle w:val="Heading3"/>
       <w:lvlText w:val="%1.%2.%3"/>
       <w:legacy w:legacy="1" w:legacySpace="144" w:legacyIndent="0"/>
       <w:lvlJc w:val="left"/>
@@ -2818,7 +3315,7 @@
     <w:lvl w:ilvl="3">
       <w:start w:val="1"/>
       <w:numFmt w:val="decimal"/>
-      <w:pStyle w:val="Ttulo4"/>
+      <w:pStyle w:val="Heading4"/>
       <w:lvlText w:val="%1.%2.%3.%4"/>
       <w:legacy w:legacy="1" w:legacySpace="144" w:legacyIndent="0"/>
       <w:lvlJc w:val="left"/>
@@ -2826,7 +3323,7 @@
     <w:lvl w:ilvl="4">
       <w:start w:val="1"/>
       <w:numFmt w:val="decimal"/>
-      <w:pStyle w:val="Ttulo5"/>
+      <w:pStyle w:val="Heading5"/>
       <w:lvlText w:val="%1.%2.%3.%4.%5"/>
       <w:legacy w:legacy="1" w:legacySpace="144" w:legacyIndent="0"/>
       <w:lvlJc w:val="left"/>
@@ -2834,7 +3331,7 @@
     <w:lvl w:ilvl="5">
       <w:start w:val="1"/>
       <w:numFmt w:val="decimal"/>
-      <w:pStyle w:val="Ttulo6"/>
+      <w:pStyle w:val="Heading6"/>
       <w:lvlText w:val="%1.%2.%3.%4.%5.%6"/>
       <w:legacy w:legacy="1" w:legacySpace="144" w:legacyIndent="0"/>
       <w:lvlJc w:val="left"/>
@@ -2842,7 +3339,7 @@
     <w:lvl w:ilvl="6">
       <w:start w:val="1"/>
       <w:numFmt w:val="decimal"/>
-      <w:pStyle w:val="Ttulo7"/>
+      <w:pStyle w:val="Heading7"/>
       <w:lvlText w:val="%1.%2.%3.%4.%5.%6.%7"/>
       <w:legacy w:legacy="1" w:legacySpace="144" w:legacyIndent="0"/>
       <w:lvlJc w:val="left"/>
@@ -2850,7 +3347,7 @@
     <w:lvl w:ilvl="7">
       <w:start w:val="1"/>
       <w:numFmt w:val="decimal"/>
-      <w:pStyle w:val="Ttulo8"/>
+      <w:pStyle w:val="Heading8"/>
       <w:lvlText w:val="%1.%2.%3.%4.%5.%6.%7.%8"/>
       <w:legacy w:legacy="1" w:legacySpace="144" w:legacyIndent="0"/>
       <w:lvlJc w:val="left"/>
@@ -2858,7 +3355,7 @@
     <w:lvl w:ilvl="8">
       <w:start w:val="1"/>
       <w:numFmt w:val="decimal"/>
-      <w:pStyle w:val="Ttulo9"/>
+      <w:pStyle w:val="Heading9"/>
       <w:lvlText w:val="%1.%2.%3.%4.%5.%6.%7.%8.%9"/>
       <w:legacy w:legacy="1" w:legacySpace="144" w:legacyIndent="0"/>
       <w:lvlJc w:val="left"/>
@@ -4804,6 +5301,119 @@
     </w:lvl>
   </w:abstractNum>
   <w:abstractNum w:abstractNumId="17" w15:restartNumberingAfterBreak="0">
+    <w:nsid w:val="70401300"/>
+    <w:multiLevelType w:val="hybridMultilevel"/>
+    <w:tmpl w:val="DC88DA86"/>
+    <w:lvl w:ilvl="0" w:tplc="7D72DA78">
+      <w:start w:val="1"/>
+      <w:numFmt w:val="bullet"/>
+      <w:lvlText w:val="-"/>
+      <w:lvlJc w:val="left"/>
+      <w:pPr>
+        <w:ind w:left="720" w:hanging="360"/>
+      </w:pPr>
+      <w:rPr>
+        <w:rFonts w:ascii="Tahoma" w:eastAsia="Times New Roman" w:hAnsi="Tahoma" w:cs="Tahoma" w:hint="default"/>
+      </w:rPr>
+    </w:lvl>
+    <w:lvl w:ilvl="1" w:tplc="04090003" w:tentative="1">
+      <w:start w:val="1"/>
+      <w:numFmt w:val="bullet"/>
+      <w:lvlText w:val="o"/>
+      <w:lvlJc w:val="left"/>
+      <w:pPr>
+        <w:ind w:left="1440" w:hanging="360"/>
+      </w:pPr>
+      <w:rPr>
+        <w:rFonts w:ascii="Courier New" w:hAnsi="Courier New" w:cs="Courier New" w:hint="default"/>
+      </w:rPr>
+    </w:lvl>
+    <w:lvl w:ilvl="2" w:tplc="04090005" w:tentative="1">
+      <w:start w:val="1"/>
+      <w:numFmt w:val="bullet"/>
+      <w:lvlText w:val=""/>
+      <w:lvlJc w:val="left"/>
+      <w:pPr>
+        <w:ind w:left="2160" w:hanging="360"/>
+      </w:pPr>
+      <w:rPr>
+        <w:rFonts w:ascii="Wingdings" w:hAnsi="Wingdings" w:hint="default"/>
+      </w:rPr>
+    </w:lvl>
+    <w:lvl w:ilvl="3" w:tplc="04090001" w:tentative="1">
+      <w:start w:val="1"/>
+      <w:numFmt w:val="bullet"/>
+      <w:lvlText w:val=""/>
+      <w:lvlJc w:val="left"/>
+      <w:pPr>
+        <w:ind w:left="2880" w:hanging="360"/>
+      </w:pPr>
+      <w:rPr>
+        <w:rFonts w:ascii="Symbol" w:hAnsi="Symbol" w:hint="default"/>
+      </w:rPr>
+    </w:lvl>
+    <w:lvl w:ilvl="4" w:tplc="04090003" w:tentative="1">
+      <w:start w:val="1"/>
+      <w:numFmt w:val="bullet"/>
+      <w:lvlText w:val="o"/>
+      <w:lvlJc w:val="left"/>
+      <w:pPr>
+        <w:ind w:left="3600" w:hanging="360"/>
+      </w:pPr>
+      <w:rPr>
+        <w:rFonts w:ascii="Courier New" w:hAnsi="Courier New" w:cs="Courier New" w:hint="default"/>
+      </w:rPr>
+    </w:lvl>
+    <w:lvl w:ilvl="5" w:tplc="04090005" w:tentative="1">
+      <w:start w:val="1"/>
+      <w:numFmt w:val="bullet"/>
+      <w:lvlText w:val=""/>
+      <w:lvlJc w:val="left"/>
+      <w:pPr>
+        <w:ind w:left="4320" w:hanging="360"/>
+      </w:pPr>
+      <w:rPr>
+        <w:rFonts w:ascii="Wingdings" w:hAnsi="Wingdings" w:hint="default"/>
+      </w:rPr>
+    </w:lvl>
+    <w:lvl w:ilvl="6" w:tplc="04090001" w:tentative="1">
+      <w:start w:val="1"/>
+      <w:numFmt w:val="bullet"/>
+      <w:lvlText w:val=""/>
+      <w:lvlJc w:val="left"/>
+      <w:pPr>
+        <w:ind w:left="5040" w:hanging="360"/>
+      </w:pPr>
+      <w:rPr>
+        <w:rFonts w:ascii="Symbol" w:hAnsi="Symbol" w:hint="default"/>
+      </w:rPr>
+    </w:lvl>
+    <w:lvl w:ilvl="7" w:tplc="04090003" w:tentative="1">
+      <w:start w:val="1"/>
+      <w:numFmt w:val="bullet"/>
+      <w:lvlText w:val="o"/>
+      <w:lvlJc w:val="left"/>
+      <w:pPr>
+        <w:ind w:left="5760" w:hanging="360"/>
+      </w:pPr>
+      <w:rPr>
+        <w:rFonts w:ascii="Courier New" w:hAnsi="Courier New" w:cs="Courier New" w:hint="default"/>
+      </w:rPr>
+    </w:lvl>
+    <w:lvl w:ilvl="8" w:tplc="04090005" w:tentative="1">
+      <w:start w:val="1"/>
+      <w:numFmt w:val="bullet"/>
+      <w:lvlText w:val=""/>
+      <w:lvlJc w:val="left"/>
+      <w:pPr>
+        <w:ind w:left="6480" w:hanging="360"/>
+      </w:pPr>
+      <w:rPr>
+        <w:rFonts w:ascii="Wingdings" w:hAnsi="Wingdings" w:hint="default"/>
+      </w:rPr>
+    </w:lvl>
+  </w:abstractNum>
+  <w:abstractNum w:abstractNumId="18" w15:restartNumberingAfterBreak="0">
     <w:nsid w:val="7232428E"/>
     <w:multiLevelType w:val="hybridMultilevel"/>
     <w:tmpl w:val="9E220802"/>
@@ -4943,7 +5553,7 @@
       </w:rPr>
     </w:lvl>
   </w:abstractNum>
-  <w:abstractNum w:abstractNumId="18" w15:restartNumberingAfterBreak="0">
+  <w:abstractNum w:abstractNumId="19" w15:restartNumberingAfterBreak="0">
     <w:nsid w:val="75C67FDC"/>
     <w:multiLevelType w:val="hybridMultilevel"/>
     <w:tmpl w:val="36E4593A"/>
@@ -5060,13 +5670,13 @@
     <w:abstractNumId w:val="7"/>
   </w:num>
   <w:num w:numId="10" w16cid:durableId="862792221">
-    <w:abstractNumId w:val="17"/>
+    <w:abstractNumId w:val="18"/>
   </w:num>
   <w:num w:numId="11" w16cid:durableId="2082555965">
     <w:abstractNumId w:val="12"/>
   </w:num>
   <w:num w:numId="12" w16cid:durableId="249002401">
-    <w:abstractNumId w:val="18"/>
+    <w:abstractNumId w:val="19"/>
   </w:num>
   <w:num w:numId="13" w16cid:durableId="639068430">
     <w:abstractNumId w:val="9"/>
@@ -5129,12 +5739,15 @@
   <w:num w:numId="24" w16cid:durableId="1401751577">
     <w:abstractNumId w:val="13"/>
   </w:num>
+  <w:num w:numId="25" w16cid:durableId="453795000">
+    <w:abstractNumId w:val="17"/>
+  </w:num>
   <w:numIdMacAtCleanup w:val="5"/>
 </w:numbering>
 </file>
 
 <file path=word/styles.xml><?xml version="1.0" encoding="utf-8"?>
-<w:styles xmlns:mc="http://schemas.openxmlformats.org/markup-compatibility/2006" xmlns:r="http://schemas.openxmlformats.org/officeDocument/2006/relationships" xmlns:w="http://schemas.openxmlformats.org/wordprocessingml/2006/main" xmlns:w14="http://schemas.microsoft.com/office/word/2010/wordml" xmlns:w15="http://schemas.microsoft.com/office/word/2012/wordml" xmlns:w16cex="http://schemas.microsoft.com/office/word/2018/wordml/cex" xmlns:w16cid="http://schemas.microsoft.com/office/word/2016/wordml/cid" xmlns:w16="http://schemas.microsoft.com/office/word/2018/wordml" xmlns:w16sdtdh="http://schemas.microsoft.com/office/word/2020/wordml/sdtdatahash" xmlns:w16se="http://schemas.microsoft.com/office/word/2015/wordml/symex" mc:Ignorable="w14 w15 w16se w16cid w16 w16cex w16sdtdh">
+<w:styles xmlns:mc="http://schemas.openxmlformats.org/markup-compatibility/2006" xmlns:r="http://schemas.openxmlformats.org/officeDocument/2006/relationships" xmlns:w="http://schemas.openxmlformats.org/wordprocessingml/2006/main" xmlns:w14="http://schemas.microsoft.com/office/word/2010/wordml" xmlns:w15="http://schemas.microsoft.com/office/word/2012/wordml" xmlns:w16cex="http://schemas.microsoft.com/office/word/2018/wordml/cex" xmlns:w16cid="http://schemas.microsoft.com/office/word/2016/wordml/cid" xmlns:w16="http://schemas.microsoft.com/office/word/2018/wordml" xmlns:w16du="http://schemas.microsoft.com/office/word/2023/wordml/word16du" xmlns:w16sdtdh="http://schemas.microsoft.com/office/word/2020/wordml/sdtdatahash" xmlns:w16se="http://schemas.microsoft.com/office/word/2015/wordml/symex" mc:Ignorable="w14 w15 w16se w16cid w16 w16cex w16sdtdh w16du">
   <w:docDefaults>
     <w:rPrDefault>
       <w:rPr>
@@ -5440,7 +6053,7 @@
       <w:lang w:eastAsia="en-US"/>
     </w:rPr>
   </w:style>
-  <w:style w:type="paragraph" w:styleId="Ttulo1">
+  <w:style w:type="paragraph" w:styleId="Heading1">
     <w:name w:val="heading 1"/>
     <w:basedOn w:val="Normal"/>
     <w:next w:val="Normal"/>
@@ -5460,9 +6073,9 @@
       <w:sz w:val="24"/>
     </w:rPr>
   </w:style>
-  <w:style w:type="paragraph" w:styleId="Ttulo2">
+  <w:style w:type="paragraph" w:styleId="Heading2">
     <w:name w:val="heading 2"/>
-    <w:basedOn w:val="Ttulo1"/>
+    <w:basedOn w:val="Heading1"/>
     <w:next w:val="Normal"/>
     <w:qFormat/>
     <w:pPr>
@@ -5475,9 +6088,9 @@
       <w:sz w:val="20"/>
     </w:rPr>
   </w:style>
-  <w:style w:type="paragraph" w:styleId="Ttulo3">
+  <w:style w:type="paragraph" w:styleId="Heading3">
     <w:name w:val="heading 3"/>
-    <w:basedOn w:val="Ttulo1"/>
+    <w:basedOn w:val="Heading1"/>
     <w:next w:val="Normal"/>
     <w:qFormat/>
     <w:pPr>
@@ -5492,9 +6105,9 @@
       <w:sz w:val="20"/>
     </w:rPr>
   </w:style>
-  <w:style w:type="paragraph" w:styleId="Ttulo4">
+  <w:style w:type="paragraph" w:styleId="Heading4">
     <w:name w:val="heading 4"/>
-    <w:basedOn w:val="Ttulo1"/>
+    <w:basedOn w:val="Heading1"/>
     <w:next w:val="Normal"/>
     <w:qFormat/>
     <w:pPr>
@@ -5508,7 +6121,7 @@
       <w:sz w:val="20"/>
     </w:rPr>
   </w:style>
-  <w:style w:type="paragraph" w:styleId="Ttulo5">
+  <w:style w:type="paragraph" w:styleId="Heading5">
     <w:name w:val="heading 5"/>
     <w:basedOn w:val="Normal"/>
     <w:next w:val="Normal"/>
@@ -5525,7 +6138,7 @@
       <w:sz w:val="22"/>
     </w:rPr>
   </w:style>
-  <w:style w:type="paragraph" w:styleId="Ttulo6">
+  <w:style w:type="paragraph" w:styleId="Heading6">
     <w:name w:val="heading 6"/>
     <w:basedOn w:val="Normal"/>
     <w:next w:val="Normal"/>
@@ -5542,7 +6155,7 @@
       <w:sz w:val="22"/>
     </w:rPr>
   </w:style>
-  <w:style w:type="paragraph" w:styleId="Ttulo7">
+  <w:style w:type="paragraph" w:styleId="Heading7">
     <w:name w:val="heading 7"/>
     <w:basedOn w:val="Normal"/>
     <w:next w:val="Normal"/>
@@ -5556,7 +6169,7 @@
       <w:outlineLvl w:val="6"/>
     </w:pPr>
   </w:style>
-  <w:style w:type="paragraph" w:styleId="Ttulo8">
+  <w:style w:type="paragraph" w:styleId="Heading8">
     <w:name w:val="heading 8"/>
     <w:basedOn w:val="Normal"/>
     <w:next w:val="Normal"/>
@@ -5573,7 +6186,7 @@
       <w:i/>
     </w:rPr>
   </w:style>
-  <w:style w:type="paragraph" w:styleId="Ttulo9">
+  <w:style w:type="paragraph" w:styleId="Heading9">
     <w:name w:val="heading 9"/>
     <w:basedOn w:val="Normal"/>
     <w:next w:val="Normal"/>
@@ -5592,13 +6205,12 @@
       <w:sz w:val="18"/>
     </w:rPr>
   </w:style>
-  <w:style w:type="character" w:default="1" w:styleId="Fuentedeprrafopredeter">
+  <w:style w:type="character" w:default="1" w:styleId="DefaultParagraphFont">
     <w:name w:val="Default Paragraph Font"/>
     <w:uiPriority w:val="1"/>
-    <w:semiHidden/>
     <w:unhideWhenUsed/>
   </w:style>
-  <w:style w:type="table" w:default="1" w:styleId="Tablanormal">
+  <w:style w:type="table" w:default="1" w:styleId="TableNormal">
     <w:name w:val="Normal Table"/>
     <w:uiPriority w:val="99"/>
     <w:semiHidden/>
@@ -5613,7 +6225,7 @@
       </w:tblCellMar>
     </w:tblPr>
   </w:style>
-  <w:style w:type="numbering" w:default="1" w:styleId="Sinlista">
+  <w:style w:type="numbering" w:default="1" w:styleId="NoList">
     <w:name w:val="No List"/>
     <w:uiPriority w:val="99"/>
     <w:semiHidden/>
@@ -5632,7 +6244,7 @@
       <w:lang w:val="en-AU"/>
     </w:rPr>
   </w:style>
-  <w:style w:type="paragraph" w:styleId="Ttulo">
+  <w:style w:type="paragraph" w:styleId="Title">
     <w:name w:val="Title"/>
     <w:basedOn w:val="Normal"/>
     <w:next w:val="Normal"/>
@@ -5647,7 +6259,7 @@
       <w:sz w:val="36"/>
     </w:rPr>
   </w:style>
-  <w:style w:type="paragraph" w:styleId="Subttulo">
+  <w:style w:type="paragraph" w:styleId="Subtitle">
     <w:name w:val="Subtitle"/>
     <w:basedOn w:val="Normal"/>
     <w:qFormat/>
@@ -5662,14 +6274,14 @@
       <w:lang w:val="en-AU"/>
     </w:rPr>
   </w:style>
-  <w:style w:type="paragraph" w:styleId="Sangranormal">
+  <w:style w:type="paragraph" w:styleId="NormalIndent">
     <w:name w:val="Normal Indent"/>
     <w:basedOn w:val="Normal"/>
     <w:pPr>
       <w:ind w:left="900" w:hanging="900"/>
     </w:pPr>
   </w:style>
-  <w:style w:type="paragraph" w:styleId="TDC1">
+  <w:style w:type="paragraph" w:styleId="TOC1">
     <w:name w:val="toc 1"/>
     <w:basedOn w:val="Normal"/>
     <w:next w:val="Normal"/>
@@ -5682,7 +6294,7 @@
       <w:ind w:right="720"/>
     </w:pPr>
   </w:style>
-  <w:style w:type="paragraph" w:styleId="TDC2">
+  <w:style w:type="paragraph" w:styleId="TOC2">
     <w:name w:val="toc 2"/>
     <w:basedOn w:val="Normal"/>
     <w:next w:val="Normal"/>
@@ -5694,7 +6306,7 @@
       <w:ind w:left="432" w:right="720"/>
     </w:pPr>
   </w:style>
-  <w:style w:type="paragraph" w:styleId="TDC3">
+  <w:style w:type="paragraph" w:styleId="TOC3">
     <w:name w:val="toc 3"/>
     <w:basedOn w:val="Normal"/>
     <w:next w:val="Normal"/>
@@ -5707,7 +6319,7 @@
       <w:ind w:left="864"/>
     </w:pPr>
   </w:style>
-  <w:style w:type="paragraph" w:styleId="Encabezado">
+  <w:style w:type="paragraph" w:styleId="Header">
     <w:name w:val="header"/>
     <w:basedOn w:val="Normal"/>
     <w:pPr>
@@ -5717,7 +6329,7 @@
       </w:tabs>
     </w:pPr>
   </w:style>
-  <w:style w:type="paragraph" w:styleId="Piedepgina">
+  <w:style w:type="paragraph" w:styleId="Footer">
     <w:name w:val="footer"/>
     <w:basedOn w:val="Normal"/>
     <w:pPr>
@@ -5727,9 +6339,9 @@
       </w:tabs>
     </w:pPr>
   </w:style>
-  <w:style w:type="character" w:styleId="Nmerodepgina">
+  <w:style w:type="character" w:styleId="PageNumber">
     <w:name w:val="page number"/>
-    <w:basedOn w:val="Fuentedeprrafopredeter"/>
+    <w:basedOn w:val="DefaultParagraphFont"/>
   </w:style>
   <w:style w:type="paragraph" w:customStyle="1" w:styleId="Bullet2">
     <w:name w:val="Bullet2"/>
@@ -5757,7 +6369,7 @@
       <w:spacing w:after="120"/>
     </w:pPr>
   </w:style>
-  <w:style w:type="paragraph" w:styleId="Textoindependiente">
+  <w:style w:type="paragraph" w:styleId="BodyText">
     <w:name w:val="Body Text"/>
     <w:basedOn w:val="Normal"/>
     <w:pPr>
@@ -5782,7 +6394,7 @@
       <w:ind w:left="720" w:hanging="432"/>
     </w:pPr>
   </w:style>
-  <w:style w:type="character" w:styleId="Refdenotaalpie">
+  <w:style w:type="character" w:styleId="FootnoteReference">
     <w:name w:val="footnote reference"/>
     <w:semiHidden/>
     <w:rPr>
@@ -5790,7 +6402,7 @@
       <w:vertAlign w:val="superscript"/>
     </w:rPr>
   </w:style>
-  <w:style w:type="paragraph" w:styleId="Textonotapie">
+  <w:style w:type="paragraph" w:styleId="FootnoteText">
     <w:name w:val="footnote text"/>
     <w:basedOn w:val="Normal"/>
     <w:semiHidden/>
@@ -5808,7 +6420,7 @@
       <w:sz w:val="16"/>
     </w:rPr>
   </w:style>
-  <w:style w:type="paragraph" w:styleId="Mapadeldocumento">
+  <w:style w:type="paragraph" w:styleId="DocumentMap">
     <w:name w:val="Document Map"/>
     <w:basedOn w:val="Normal"/>
     <w:semiHidden/>
@@ -5828,7 +6440,7 @@
       <w:jc w:val="both"/>
     </w:pPr>
   </w:style>
-  <w:style w:type="paragraph" w:styleId="TDC4">
+  <w:style w:type="paragraph" w:styleId="TOC4">
     <w:name w:val="toc 4"/>
     <w:basedOn w:val="Normal"/>
     <w:next w:val="Normal"/>
@@ -5837,7 +6449,7 @@
       <w:ind w:left="600"/>
     </w:pPr>
   </w:style>
-  <w:style w:type="paragraph" w:styleId="TDC5">
+  <w:style w:type="paragraph" w:styleId="TOC5">
     <w:name w:val="toc 5"/>
     <w:basedOn w:val="Normal"/>
     <w:next w:val="Normal"/>
@@ -5846,7 +6458,7 @@
       <w:ind w:left="800"/>
     </w:pPr>
   </w:style>
-  <w:style w:type="paragraph" w:styleId="TDC6">
+  <w:style w:type="paragraph" w:styleId="TOC6">
     <w:name w:val="toc 6"/>
     <w:basedOn w:val="Normal"/>
     <w:next w:val="Normal"/>
@@ -5855,7 +6467,7 @@
       <w:ind w:left="1000"/>
     </w:pPr>
   </w:style>
-  <w:style w:type="paragraph" w:styleId="TDC7">
+  <w:style w:type="paragraph" w:styleId="TOC7">
     <w:name w:val="toc 7"/>
     <w:basedOn w:val="Normal"/>
     <w:next w:val="Normal"/>
@@ -5864,7 +6476,7 @@
       <w:ind w:left="1200"/>
     </w:pPr>
   </w:style>
-  <w:style w:type="paragraph" w:styleId="TDC8">
+  <w:style w:type="paragraph" w:styleId="TOC8">
     <w:name w:val="toc 8"/>
     <w:basedOn w:val="Normal"/>
     <w:next w:val="Normal"/>
@@ -5873,7 +6485,7 @@
       <w:ind w:left="1400"/>
     </w:pPr>
   </w:style>
-  <w:style w:type="paragraph" w:styleId="TDC9">
+  <w:style w:type="paragraph" w:styleId="TOC9">
     <w:name w:val="toc 9"/>
     <w:basedOn w:val="Normal"/>
     <w:next w:val="Normal"/>
@@ -5896,7 +6508,7 @@
       <w:sz w:val="32"/>
     </w:rPr>
   </w:style>
-  <w:style w:type="paragraph" w:styleId="Textoindependiente2">
+  <w:style w:type="paragraph" w:styleId="BodyText2">
     <w:name w:val="Body Text 2"/>
     <w:basedOn w:val="Normal"/>
     <w:pPr>
@@ -5940,7 +6552,7 @@
   <w:style w:type="paragraph" w:customStyle="1" w:styleId="InfoBlue">
     <w:name w:val="InfoBlue"/>
     <w:basedOn w:val="Normal"/>
-    <w:next w:val="Textoindependiente"/>
+    <w:next w:val="BodyText"/>
     <w:pPr>
       <w:spacing w:after="120"/>
       <w:ind w:left="720"/>
@@ -5950,21 +6562,21 @@
       <w:color w:val="0000FF"/>
     </w:rPr>
   </w:style>
-  <w:style w:type="character" w:styleId="Hipervnculo">
+  <w:style w:type="character" w:styleId="Hyperlink">
     <w:name w:val="Hyperlink"/>
     <w:rPr>
       <w:color w:val="0000FF"/>
       <w:u w:val="single"/>
     </w:rPr>
   </w:style>
-  <w:style w:type="character" w:styleId="Hipervnculovisitado">
+  <w:style w:type="character" w:styleId="FollowedHyperlink">
     <w:name w:val="FollowedHyperlink"/>
     <w:rPr>
       <w:color w:val="800080"/>
       <w:u w:val="single"/>
     </w:rPr>
   </w:style>
-  <w:style w:type="paragraph" w:styleId="Textodeglobo">
+  <w:style w:type="paragraph" w:styleId="BalloonText">
     <w:name w:val="Balloon Text"/>
     <w:basedOn w:val="Normal"/>
     <w:semiHidden/>
@@ -5974,7 +6586,7 @@
       <w:szCs w:val="16"/>
     </w:rPr>
   </w:style>
-  <w:style w:type="paragraph" w:styleId="Textoindependiente3">
+  <w:style w:type="paragraph" w:styleId="BodyText3">
     <w:name w:val="Body Text 3"/>
     <w:basedOn w:val="Normal"/>
     <w:pPr>
@@ -5988,12 +6600,50 @@
       <w:color w:val="000000"/>
     </w:rPr>
   </w:style>
-  <w:style w:type="paragraph" w:styleId="Prrafodelista">
+  <w:style w:type="paragraph" w:styleId="ListParagraph">
     <w:name w:val="List Paragraph"/>
     <w:basedOn w:val="Normal"/>
     <w:uiPriority w:val="34"/>
     <w:qFormat/>
     <w:rsid w:val="00C80BEE"/>
+  </w:style>
+  <w:style w:type="paragraph" w:styleId="EndnoteText">
+    <w:name w:val="endnote text"/>
+    <w:basedOn w:val="Normal"/>
+    <w:link w:val="EndnoteTextChar"/>
+    <w:rsid w:val="006524B7"/>
+    <w:pPr>
+      <w:spacing w:line="240" w:lineRule="auto"/>
+    </w:pPr>
+  </w:style>
+  <w:style w:type="character" w:customStyle="1" w:styleId="EndnoteTextChar">
+    <w:name w:val="Endnote Text Char"/>
+    <w:basedOn w:val="DefaultParagraphFont"/>
+    <w:link w:val="EndnoteText"/>
+    <w:rsid w:val="006524B7"/>
+    <w:rPr>
+      <w:lang w:eastAsia="en-US"/>
+    </w:rPr>
+  </w:style>
+  <w:style w:type="character" w:styleId="EndnoteReference">
+    <w:name w:val="endnote reference"/>
+    <w:basedOn w:val="DefaultParagraphFont"/>
+    <w:rsid w:val="006524B7"/>
+    <w:rPr>
+      <w:vertAlign w:val="superscript"/>
+    </w:rPr>
+  </w:style>
+  <w:style w:type="character" w:styleId="UnresolvedMention">
+    <w:name w:val="Unresolved Mention"/>
+    <w:basedOn w:val="DefaultParagraphFont"/>
+    <w:uiPriority w:val="99"/>
+    <w:semiHidden/>
+    <w:unhideWhenUsed/>
+    <w:rsid w:val="006524B7"/>
+    <w:rPr>
+      <w:color w:val="605E5C"/>
+      <w:shd w:val="clear" w:color="auto" w:fill="E1DFDD"/>
+    </w:rPr>
   </w:style>
 </w:styles>
 </file>

</xml_diff>